<commit_message>
update class note for both readme.md and word file
</commit_message>
<xml_diff>
--- a/docs/HowTo-Git-Jake.docx
+++ b/docs/HowTo-Git-Jake.docx
@@ -41105,6 +41105,541 @@
         <w:t xml:space="preserve">Copy and paste to launch simulator next time. </w:t>
       </w:r>
     </w:p>
+    <w:p>
+      <w:pPr>
+        <w:pStyle w:val="ListParagraph"/>
+        <w:numPr>
+          <w:ilvl w:val="0"/>
+          <w:numId w:val="13"/>
+        </w:numPr>
+        <w:spacing w:after="160"/>
+        <w:rPr>
+          <w:rFonts w:cs="Menlo"/>
+        </w:rPr>
+      </w:pPr>
+      <w:r>
+        <w:rPr>
+          <w:rFonts w:cs="Menlo"/>
+        </w:rPr>
+        <w:t xml:space="preserve">Link here to download virtual machines for IE under: </w:t>
+      </w:r>
+      <w:hyperlink r:id="rId34" w:history="1">
+        <w:r>
+          <w:rPr>
+            <w:rStyle w:val="Hyperlink"/>
+            <w:rFonts w:cs="Menlo"/>
+          </w:rPr>
+          <w:t>https://developer.microsoft.com/en-us/microsoft-edge/tools/vms/</w:t>
+        </w:r>
+      </w:hyperlink>
+      <w:r>
+        <w:rPr>
+          <w:rFonts w:cs="Menlo"/>
+        </w:rPr>
+        <w:t xml:space="preserve">  </w:t>
+      </w:r>
+      <w:r>
+        <w:rPr>
+          <w:rFonts w:cs="Menlo"/>
+        </w:rPr>
+        <w:sym w:font="Wingdings" w:char="F0DF"/>
+      </w:r>
+      <w:r>
+        <w:rPr>
+          <w:rFonts w:cs="Menlo"/>
+        </w:rPr>
+        <w:t xml:space="preserve"> this will expired</w:t>
+      </w:r>
+    </w:p>
+    <w:p>
+      <w:pPr>
+        <w:pStyle w:val="ListParagraph"/>
+        <w:numPr>
+          <w:ilvl w:val="0"/>
+          <w:numId w:val="13"/>
+        </w:numPr>
+        <w:spacing w:after="160"/>
+        <w:rPr>
+          <w:rFonts w:cs="Menlo"/>
+        </w:rPr>
+      </w:pPr>
+      <w:r>
+        <w:rPr>
+          <w:rFonts w:cs="Menlo"/>
+        </w:rPr>
+        <w:t>download virtual box under:</w:t>
+      </w:r>
+    </w:p>
+    <w:p>
+      <w:pPr>
+        <w:pStyle w:val="ListParagraph"/>
+        <w:spacing w:after="160"/>
+        <w:rPr>
+          <w:rFonts w:cs="Menlo"/>
+        </w:rPr>
+      </w:pPr>
+      <w:hyperlink r:id="rId35" w:history="1">
+        <w:r>
+          <w:rPr>
+            <w:rStyle w:val="Hyperlink"/>
+            <w:rFonts w:cs="Menlo"/>
+          </w:rPr>
+          <w:t>https://www.virtualbox.org/wiki/Downloads</w:t>
+        </w:r>
+      </w:hyperlink>
+      <w:r>
+        <w:rPr>
+          <w:rFonts w:cs="Menlo"/>
+        </w:rPr>
+        <w:t xml:space="preserve">, and install it. </w:t>
+      </w:r>
+    </w:p>
+    <w:p>
+      <w:pPr>
+        <w:pStyle w:val="ListParagraph"/>
+        <w:spacing w:after="160"/>
+        <w:rPr>
+          <w:rFonts w:cs="Menlo"/>
+        </w:rPr>
+      </w:pPr>
+    </w:p>
+    <w:p>
+      <w:pPr>
+        <w:pStyle w:val="ListParagraph"/>
+        <w:numPr>
+          <w:ilvl w:val="0"/>
+          <w:numId w:val="13"/>
+        </w:numPr>
+        <w:spacing w:after="160"/>
+        <w:rPr>
+          <w:rFonts w:cs="Menlo"/>
+        </w:rPr>
+      </w:pPr>
+      <w:r>
+        <w:rPr>
+          <w:rFonts w:cs="Menlo"/>
+        </w:rPr>
+        <w:t>Double click “</w:t>
+      </w:r>
+      <w:r>
+        <w:rPr>
+          <w:rFonts w:cs="Menlo"/>
+        </w:rPr>
+        <w:t>IE11.Win7.For.Windows.VirtualBox.zip</w:t>
+      </w:r>
+      <w:proofErr w:type="gramStart"/>
+      <w:r>
+        <w:rPr>
+          <w:rFonts w:cs="Menlo"/>
+        </w:rPr>
+        <w:t>” ,</w:t>
+      </w:r>
+      <w:proofErr w:type="gramEnd"/>
+      <w:r>
+        <w:rPr>
+          <w:rFonts w:cs="Menlo"/>
+        </w:rPr>
+        <w:t xml:space="preserve"> and “</w:t>
+      </w:r>
+      <w:r>
+        <w:rPr>
+          <w:rFonts w:cs="Menlo"/>
+        </w:rPr>
+        <w:t>IE11 - Win7.ovf</w:t>
+      </w:r>
+      <w:r>
+        <w:rPr>
+          <w:rFonts w:cs="Menlo"/>
+        </w:rPr>
+        <w:t>”. This will open up in virtual box that we just installed. Change to following options:</w:t>
+      </w:r>
+    </w:p>
+    <w:p>
+      <w:pPr>
+        <w:pStyle w:val="ListParagraph"/>
+        <w:spacing w:after="160"/>
+        <w:rPr>
+          <w:rFonts w:cs="Menlo"/>
+        </w:rPr>
+      </w:pPr>
+      <w:r>
+        <w:rPr>
+          <w:rFonts w:cs="Menlo"/>
+          <w:noProof/>
+          <w:lang w:eastAsia="zh-TW"/>
+        </w:rPr>
+        <w:drawing>
+          <wp:inline distT="0" distB="0" distL="0" distR="0" wp14:anchorId="1D085AF7" wp14:editId="6B360C2A">
+            <wp:extent cx="4509135" cy="3359209"/>
+            <wp:effectExtent l="0" t="0" r="12065" b="0"/>
+            <wp:docPr id="28" name="Picture 28" descr="../../../../../Users/c.su/Desktop/Screen%20Shot%202016-08-03"/>
+            <wp:cNvGraphicFramePr>
+              <a:graphicFrameLocks xmlns:a="http://schemas.openxmlformats.org/drawingml/2006/main" noChangeAspect="1"/>
+            </wp:cNvGraphicFramePr>
+            <a:graphic xmlns:a="http://schemas.openxmlformats.org/drawingml/2006/main">
+              <a:graphicData uri="http://schemas.openxmlformats.org/drawingml/2006/picture">
+                <pic:pic xmlns:pic="http://schemas.openxmlformats.org/drawingml/2006/picture">
+                  <pic:nvPicPr>
+                    <pic:cNvPr id="0" name="Picture 1" descr="../../../../../Users/c.su/Desktop/Screen%20Shot%202016-08-03"/>
+                    <pic:cNvPicPr>
+                      <a:picLocks noChangeAspect="1" noChangeArrowheads="1"/>
+                    </pic:cNvPicPr>
+                  </pic:nvPicPr>
+                  <pic:blipFill>
+                    <a:blip r:embed="rId36" cstate="print">
+                      <a:extLst>
+                        <a:ext uri="{28A0092B-C50C-407E-A947-70E740481C1C}">
+                          <a14:useLocalDpi xmlns:a14="http://schemas.microsoft.com/office/drawing/2010/main" val="0"/>
+                        </a:ext>
+                      </a:extLst>
+                    </a:blip>
+                    <a:srcRect/>
+                    <a:stretch>
+                      <a:fillRect/>
+                    </a:stretch>
+                  </pic:blipFill>
+                  <pic:spPr bwMode="auto">
+                    <a:xfrm>
+                      <a:off x="0" y="0"/>
+                      <a:ext cx="4510595" cy="3360297"/>
+                    </a:xfrm>
+                    <a:prstGeom prst="rect">
+                      <a:avLst/>
+                    </a:prstGeom>
+                    <a:noFill/>
+                    <a:ln>
+                      <a:noFill/>
+                    </a:ln>
+                  </pic:spPr>
+                </pic:pic>
+              </a:graphicData>
+            </a:graphic>
+          </wp:inline>
+        </w:drawing>
+      </w:r>
+    </w:p>
+    <w:p>
+      <w:pPr>
+        <w:pStyle w:val="ListParagraph"/>
+        <w:numPr>
+          <w:ilvl w:val="0"/>
+          <w:numId w:val="13"/>
+        </w:numPr>
+        <w:spacing w:after="160"/>
+        <w:rPr>
+          <w:rFonts w:cs="Menlo"/>
+        </w:rPr>
+      </w:pPr>
+      <w:r>
+        <w:rPr>
+          <w:rFonts w:cs="Menlo"/>
+        </w:rPr>
+        <w:lastRenderedPageBreak/>
+        <w:t xml:space="preserve">Once done importing, click on “IE11 – Win7 – modern.ie” on the left tab, and click on Settings icon on the top. There is “Invalid settings detected” error message that we need at least 45MB of video memory. </w:t>
+      </w:r>
+    </w:p>
+    <w:p>
+      <w:pPr>
+        <w:pStyle w:val="ListParagraph"/>
+        <w:spacing w:after="160"/>
+        <w:rPr>
+          <w:rFonts w:cs="Menlo"/>
+        </w:rPr>
+      </w:pPr>
+      <w:r>
+        <w:rPr>
+          <w:rFonts w:cs="Menlo"/>
+          <w:noProof/>
+          <w:lang w:eastAsia="zh-TW"/>
+        </w:rPr>
+        <w:drawing>
+          <wp:inline distT="0" distB="0" distL="0" distR="0" wp14:anchorId="2C3A54CC" wp14:editId="42C45D7E">
+            <wp:extent cx="5080635" cy="3039696"/>
+            <wp:effectExtent l="0" t="0" r="0" b="8890"/>
+            <wp:docPr id="29" name="Picture 29" descr="../../../../../Users/c.su/Desktop/Screen%20Shot%202016-08-03"/>
+            <wp:cNvGraphicFramePr>
+              <a:graphicFrameLocks xmlns:a="http://schemas.openxmlformats.org/drawingml/2006/main" noChangeAspect="1"/>
+            </wp:cNvGraphicFramePr>
+            <a:graphic xmlns:a="http://schemas.openxmlformats.org/drawingml/2006/main">
+              <a:graphicData uri="http://schemas.openxmlformats.org/drawingml/2006/picture">
+                <pic:pic xmlns:pic="http://schemas.openxmlformats.org/drawingml/2006/picture">
+                  <pic:nvPicPr>
+                    <pic:cNvPr id="0" name="Picture 2" descr="../../../../../Users/c.su/Desktop/Screen%20Shot%202016-08-03"/>
+                    <pic:cNvPicPr>
+                      <a:picLocks noChangeAspect="1" noChangeArrowheads="1"/>
+                    </pic:cNvPicPr>
+                  </pic:nvPicPr>
+                  <pic:blipFill>
+                    <a:blip r:embed="rId37" cstate="print">
+                      <a:extLst>
+                        <a:ext uri="{28A0092B-C50C-407E-A947-70E740481C1C}">
+                          <a14:useLocalDpi xmlns:a14="http://schemas.microsoft.com/office/drawing/2010/main" val="0"/>
+                        </a:ext>
+                      </a:extLst>
+                    </a:blip>
+                    <a:srcRect/>
+                    <a:stretch>
+                      <a:fillRect/>
+                    </a:stretch>
+                  </pic:blipFill>
+                  <pic:spPr bwMode="auto">
+                    <a:xfrm>
+                      <a:off x="0" y="0"/>
+                      <a:ext cx="5089126" cy="3044776"/>
+                    </a:xfrm>
+                    <a:prstGeom prst="rect">
+                      <a:avLst/>
+                    </a:prstGeom>
+                    <a:noFill/>
+                    <a:ln>
+                      <a:noFill/>
+                    </a:ln>
+                  </pic:spPr>
+                </pic:pic>
+              </a:graphicData>
+            </a:graphic>
+          </wp:inline>
+        </w:drawing>
+      </w:r>
+    </w:p>
+    <w:p>
+      <w:pPr>
+        <w:pStyle w:val="ListParagraph"/>
+        <w:spacing w:after="160"/>
+        <w:rPr>
+          <w:rFonts w:cs="Menlo"/>
+        </w:rPr>
+      </w:pPr>
+    </w:p>
+    <w:p>
+      <w:pPr>
+        <w:pStyle w:val="ListParagraph"/>
+        <w:numPr>
+          <w:ilvl w:val="0"/>
+          <w:numId w:val="13"/>
+        </w:numPr>
+        <w:spacing w:after="160"/>
+        <w:rPr>
+          <w:rFonts w:cs="Menlo"/>
+        </w:rPr>
+      </w:pPr>
+      <w:r>
+        <w:rPr>
+          <w:rFonts w:cs="Menlo"/>
+        </w:rPr>
+        <w:t xml:space="preserve">Click on </w:t>
+      </w:r>
+      <w:r>
+        <w:rPr>
+          <w:rFonts w:cs="Menlo"/>
+          <w:b/>
+        </w:rPr>
+        <w:t>Display</w:t>
+      </w:r>
+      <w:r>
+        <w:rPr>
+          <w:rFonts w:cs="Menlo"/>
+        </w:rPr>
+        <w:t xml:space="preserve"> button on the top, and change the video </w:t>
+      </w:r>
+      <w:r>
+        <w:rPr>
+          <w:rFonts w:cs="Menlo"/>
+        </w:rPr>
+        <w:t xml:space="preserve">memory up to 45MB as following. Then click on the </w:t>
+      </w:r>
+      <w:r>
+        <w:rPr>
+          <w:rFonts w:cs="Menlo"/>
+          <w:b/>
+        </w:rPr>
+        <w:t>Start</w:t>
+      </w:r>
+      <w:r>
+        <w:rPr>
+          <w:rFonts w:cs="Menlo"/>
+        </w:rPr>
+        <w:t xml:space="preserve"> button on the top to start the virtual machine.</w:t>
+      </w:r>
+    </w:p>
+    <w:p>
+      <w:pPr>
+        <w:pStyle w:val="ListParagraph"/>
+        <w:spacing w:after="160"/>
+        <w:rPr>
+          <w:rFonts w:cs="Menlo"/>
+        </w:rPr>
+      </w:pPr>
+      <w:r>
+        <w:rPr>
+          <w:rFonts w:cs="Menlo"/>
+          <w:noProof/>
+          <w:lang w:eastAsia="zh-TW"/>
+        </w:rPr>
+        <w:drawing>
+          <wp:inline distT="0" distB="0" distL="0" distR="0" wp14:anchorId="565ECF23" wp14:editId="778C1FBC">
+            <wp:extent cx="4709022" cy="3495040"/>
+            <wp:effectExtent l="0" t="0" r="0" b="10160"/>
+            <wp:docPr id="30" name="Picture 30" descr="../../../../../Users/c.su/Desktop/Screen%20Shot%202016-08-03"/>
+            <wp:cNvGraphicFramePr>
+              <a:graphicFrameLocks xmlns:a="http://schemas.openxmlformats.org/drawingml/2006/main" noChangeAspect="1"/>
+            </wp:cNvGraphicFramePr>
+            <a:graphic xmlns:a="http://schemas.openxmlformats.org/drawingml/2006/main">
+              <a:graphicData uri="http://schemas.openxmlformats.org/drawingml/2006/picture">
+                <pic:pic xmlns:pic="http://schemas.openxmlformats.org/drawingml/2006/picture">
+                  <pic:nvPicPr>
+                    <pic:cNvPr id="0" name="Picture 3" descr="../../../../../Users/c.su/Desktop/Screen%20Shot%202016-08-03"/>
+                    <pic:cNvPicPr>
+                      <a:picLocks noChangeAspect="1" noChangeArrowheads="1"/>
+                    </pic:cNvPicPr>
+                  </pic:nvPicPr>
+                  <pic:blipFill>
+                    <a:blip r:embed="rId38" cstate="print">
+                      <a:extLst>
+                        <a:ext uri="{28A0092B-C50C-407E-A947-70E740481C1C}">
+                          <a14:useLocalDpi xmlns:a14="http://schemas.microsoft.com/office/drawing/2010/main" val="0"/>
+                        </a:ext>
+                      </a:extLst>
+                    </a:blip>
+                    <a:srcRect/>
+                    <a:stretch>
+                      <a:fillRect/>
+                    </a:stretch>
+                  </pic:blipFill>
+                  <pic:spPr bwMode="auto">
+                    <a:xfrm>
+                      <a:off x="0" y="0"/>
+                      <a:ext cx="4717591" cy="3501400"/>
+                    </a:xfrm>
+                    <a:prstGeom prst="rect">
+                      <a:avLst/>
+                    </a:prstGeom>
+                    <a:noFill/>
+                    <a:ln>
+                      <a:noFill/>
+                    </a:ln>
+                  </pic:spPr>
+                </pic:pic>
+              </a:graphicData>
+            </a:graphic>
+          </wp:inline>
+        </w:drawing>
+      </w:r>
+    </w:p>
+    <w:p>
+      <w:pPr>
+        <w:pStyle w:val="ListParagraph"/>
+        <w:spacing w:after="160"/>
+        <w:rPr>
+          <w:rFonts w:cs="Menlo"/>
+        </w:rPr>
+      </w:pPr>
+    </w:p>
+    <w:p>
+      <w:pPr>
+        <w:pStyle w:val="ListParagraph"/>
+        <w:spacing w:after="160"/>
+        <w:rPr>
+          <w:rFonts w:cs="Menlo"/>
+        </w:rPr>
+      </w:pPr>
+    </w:p>
+    <w:p>
+      <w:pPr>
+        <w:pStyle w:val="ListParagraph"/>
+        <w:numPr>
+          <w:ilvl w:val="0"/>
+          <w:numId w:val="13"/>
+        </w:numPr>
+        <w:spacing w:after="160"/>
+        <w:rPr>
+          <w:rFonts w:cs="Menlo"/>
+        </w:rPr>
+      </w:pPr>
+      <w:r>
+        <w:rPr>
+          <w:rFonts w:cs="Menlo"/>
+        </w:rPr>
+        <w:lastRenderedPageBreak/>
+        <w:t xml:space="preserve">In the virtual machine, on the top menu choose “Device” </w:t>
+      </w:r>
+      <w:r>
+        <w:rPr>
+          <w:rFonts w:cs="Menlo"/>
+        </w:rPr>
+        <w:sym w:font="Wingdings" w:char="F0E0"/>
+      </w:r>
+      <w:r>
+        <w:rPr>
+          <w:rFonts w:cs="Menlo"/>
+        </w:rPr>
+        <w:t xml:space="preserve"> Insert Guest Additions CD image to improve VM run better on your own computer. </w:t>
+      </w:r>
+    </w:p>
+    <w:p>
+      <w:pPr>
+        <w:pStyle w:val="ListParagraph"/>
+        <w:spacing w:after="160"/>
+        <w:rPr>
+          <w:rFonts w:cs="Menlo"/>
+        </w:rPr>
+      </w:pPr>
+      <w:r>
+        <w:rPr>
+          <w:rFonts w:cs="Menlo"/>
+          <w:noProof/>
+          <w:lang w:eastAsia="zh-TW"/>
+        </w:rPr>
+        <w:drawing>
+          <wp:inline distT="0" distB="0" distL="0" distR="0" wp14:anchorId="762745EB" wp14:editId="3D1617A7">
+            <wp:extent cx="5652135" cy="2222207"/>
+            <wp:effectExtent l="0" t="0" r="0" b="0"/>
+            <wp:docPr id="31" name="Picture 31" descr="../../../../../Users/c.su/Desktop/Screen%20Shot%202016-08-03"/>
+            <wp:cNvGraphicFramePr>
+              <a:graphicFrameLocks xmlns:a="http://schemas.openxmlformats.org/drawingml/2006/main" noChangeAspect="1"/>
+            </wp:cNvGraphicFramePr>
+            <a:graphic xmlns:a="http://schemas.openxmlformats.org/drawingml/2006/main">
+              <a:graphicData uri="http://schemas.openxmlformats.org/drawingml/2006/picture">
+                <pic:pic xmlns:pic="http://schemas.openxmlformats.org/drawingml/2006/picture">
+                  <pic:nvPicPr>
+                    <pic:cNvPr id="0" name="Picture 4" descr="../../../../../Users/c.su/Desktop/Screen%20Shot%202016-08-03"/>
+                    <pic:cNvPicPr>
+                      <a:picLocks noChangeAspect="1" noChangeArrowheads="1"/>
+                    </pic:cNvPicPr>
+                  </pic:nvPicPr>
+                  <pic:blipFill>
+                    <a:blip r:embed="rId39">
+                      <a:extLst>
+                        <a:ext uri="{28A0092B-C50C-407E-A947-70E740481C1C}">
+                          <a14:useLocalDpi xmlns:a14="http://schemas.microsoft.com/office/drawing/2010/main" val="0"/>
+                        </a:ext>
+                      </a:extLst>
+                    </a:blip>
+                    <a:srcRect/>
+                    <a:stretch>
+                      <a:fillRect/>
+                    </a:stretch>
+                  </pic:blipFill>
+                  <pic:spPr bwMode="auto">
+                    <a:xfrm>
+                      <a:off x="0" y="0"/>
+                      <a:ext cx="5667454" cy="2228230"/>
+                    </a:xfrm>
+                    <a:prstGeom prst="rect">
+                      <a:avLst/>
+                    </a:prstGeom>
+                    <a:noFill/>
+                    <a:ln>
+                      <a:noFill/>
+                    </a:ln>
+                  </pic:spPr>
+                </pic:pic>
+              </a:graphicData>
+            </a:graphic>
+          </wp:inline>
+        </w:drawing>
+      </w:r>
+    </w:p>
     <w:bookmarkEnd w:id="128"/>
     <w:bookmarkEnd w:id="129"/>
     <w:bookmarkEnd w:id="130"/>
@@ -41114,7 +41649,6 @@
         <w:pStyle w:val="HTMLPreformatted"/>
         <w:shd w:val="clear" w:color="auto" w:fill="FFFFFF"/>
         <w:spacing w:after="160"/>
-        <w:ind w:left="1440"/>
         <w:rPr>
           <w:rFonts w:asciiTheme="minorHAnsi" w:hAnsiTheme="minorHAnsi" w:cs="Menlo"/>
           <w:sz w:val="24"/>
@@ -42223,7 +42757,6 @@
           <w:iCs/>
           <w:lang w:eastAsia="zh-TW"/>
         </w:rPr>
-        <w:lastRenderedPageBreak/>
         <w:t>When running</w:t>
       </w:r>
       <w:r>
@@ -42590,6 +43123,7 @@
           <w:sz w:val="24"/>
           <w:szCs w:val="24"/>
         </w:rPr>
+        <w:lastRenderedPageBreak/>
         <w:t>frameworks</w:t>
       </w:r>
       <w:r>
@@ -43319,7 +43853,7 @@
         </w:rPr>
         <w:t xml:space="preserve">: </w:t>
       </w:r>
-      <w:hyperlink r:id="rId34" w:history="1">
+      <w:hyperlink r:id="rId40" w:history="1">
         <w:r>
           <w:rPr>
             <w:rStyle w:val="Hyperlink"/>
@@ -43380,7 +43914,7 @@
         </w:rPr>
         <w:t xml:space="preserve">: </w:t>
       </w:r>
-      <w:hyperlink r:id="rId35" w:history="1">
+      <w:hyperlink r:id="rId41" w:history="1">
         <w:r>
           <w:rPr>
             <w:rStyle w:val="Hyperlink"/>
@@ -44376,6 +44910,7 @@
           <w:szCs w:val="24"/>
           <w:lang w:eastAsia="zh-TW"/>
         </w:rPr>
+        <w:lastRenderedPageBreak/>
         <w:drawing>
           <wp:inline distT="0" distB="0" distL="0" distR="0" wp14:anchorId="3FF8E671" wp14:editId="30EA154F">
             <wp:extent cx="4737735" cy="748035"/>
@@ -44394,7 +44929,7 @@
                     </pic:cNvPicPr>
                   </pic:nvPicPr>
                   <pic:blipFill>
-                    <a:blip r:embed="rId36">
+                    <a:blip r:embed="rId42">
                       <a:extLst>
                         <a:ext uri="{28A0092B-C50C-407E-A947-70E740481C1C}">
                           <a14:useLocalDpi xmlns:a14="http://schemas.microsoft.com/office/drawing/2010/main" val="0"/>
@@ -44828,7 +45363,7 @@
         </w:rPr>
         <w:t xml:space="preserve">, now </w:t>
       </w:r>
-      <w:hyperlink r:id="rId37" w:history="1">
+      <w:hyperlink r:id="rId43" w:history="1">
         <w:r>
           <w:rPr>
             <w:rStyle w:val="Hyperlink"/>
@@ -45339,7 +45874,7 @@
         </w:rPr>
         <w:t xml:space="preserve">then run </w:t>
       </w:r>
-      <w:hyperlink r:id="rId38" w:history="1">
+      <w:hyperlink r:id="rId44" w:history="1">
         <w:r>
           <w:rPr>
             <w:rStyle w:val="Hyperlink"/>
@@ -45981,7 +46516,17 @@
           <w:sz w:val="18"/>
           <w:szCs w:val="18"/>
         </w:rPr>
-        <w:t>, so it will generate generated/</w:t>
+        <w:t xml:space="preserve">, </w:t>
+      </w:r>
+      <w:r>
+        <w:rPr>
+          <w:rFonts w:ascii="Menlo" w:hAnsi="Menlo" w:cs="Menlo"/>
+          <w:color w:val="7F7F7F" w:themeColor="text1" w:themeTint="80"/>
+          <w:sz w:val="18"/>
+          <w:szCs w:val="18"/>
+        </w:rPr>
+        <w:lastRenderedPageBreak/>
+        <w:t>so it will generate generated/</w:t>
       </w:r>
       <w:proofErr w:type="spellStart"/>
       <w:r>
@@ -46287,7 +46832,7 @@
         </w:rPr>
         <w:t xml:space="preserve">, now </w:t>
       </w:r>
-      <w:hyperlink r:id="rId39" w:history="1">
+      <w:hyperlink r:id="rId45" w:history="1">
         <w:r>
           <w:rPr>
             <w:rStyle w:val="Hyperlink"/>
@@ -47979,7 +48524,6 @@
           <w:shd w:val="clear" w:color="auto" w:fill="E4E4FF"/>
           <w:lang w:eastAsia="zh-TW"/>
         </w:rPr>
-        <w:lastRenderedPageBreak/>
         <w:tab/>
       </w:r>
       <w:proofErr w:type="gramStart"/>
@@ -48323,6 +48867,7 @@
           <w:szCs w:val="18"/>
           <w:lang w:eastAsia="zh-TW"/>
         </w:rPr>
+        <w:lastRenderedPageBreak/>
         <w:t>shell</w:t>
       </w:r>
       <w:r>
@@ -49221,7 +49766,7 @@
           <w:lang w:eastAsia="zh-TW"/>
         </w:rPr>
       </w:pPr>
-      <w:hyperlink r:id="rId40" w:history="1">
+      <w:hyperlink r:id="rId46" w:history="1">
         <w:r>
           <w:rPr>
             <w:rStyle w:val="Hyperlink"/>
@@ -50748,7 +51293,6 @@
           <w:sz w:val="18"/>
           <w:szCs w:val="18"/>
         </w:rPr>
-        <w:lastRenderedPageBreak/>
         <w:t>task</w:t>
       </w:r>
       <w:r>
@@ -51618,7 +52162,7 @@
         </w:rPr>
         <w:t xml:space="preserve">Download </w:t>
       </w:r>
-      <w:hyperlink r:id="rId41" w:history="1">
+      <w:hyperlink r:id="rId47" w:history="1">
         <w:r>
           <w:rPr>
             <w:rStyle w:val="Hyperlink"/>
@@ -52476,7 +53020,7 @@
         </w:rPr>
         <w:t xml:space="preserve">refresh </w:t>
       </w:r>
-      <w:hyperlink r:id="rId42" w:history="1">
+      <w:hyperlink r:id="rId48" w:history="1">
         <w:r>
           <w:rPr>
             <w:rStyle w:val="Hyperlink"/>
@@ -53148,16 +53692,6 @@
           <w:lang w:eastAsia="zh-TW"/>
         </w:rPr>
         <w:br/>
-      </w:r>
-      <w:r>
-        <w:rPr>
-          <w:rFonts w:ascii="Menlo" w:hAnsi="Menlo" w:cs="Menlo"/>
-          <w:color w:val="000000"/>
-          <w:sz w:val="18"/>
-          <w:szCs w:val="18"/>
-          <w:lang w:eastAsia="zh-TW"/>
-        </w:rPr>
-        <w:lastRenderedPageBreak/>
         <w:t xml:space="preserve">    </w:t>
       </w:r>
       <w:r>
@@ -53623,6 +54157,19 @@
           <w:lang w:eastAsia="zh-TW"/>
         </w:rPr>
         <w:br/>
+      </w:r>
+      <w:r>
+        <w:rPr>
+          <w:rFonts w:ascii="Menlo" w:hAnsi="Menlo" w:cs="Menlo"/>
+          <w:i/>
+          <w:iCs/>
+          <w:strike/>
+          <w:color w:val="808080"/>
+          <w:sz w:val="18"/>
+          <w:szCs w:val="18"/>
+          <w:lang w:eastAsia="zh-TW"/>
+        </w:rPr>
+        <w:lastRenderedPageBreak/>
         <w:t xml:space="preserve">    //     if (actual !== expected) throw new Error("expected"+ expected + ", but was " + actual);</w:t>
       </w:r>
       <w:r>
@@ -54978,7 +55525,6 @@
           <w:sz w:val="24"/>
           <w:szCs w:val="24"/>
         </w:rPr>
-        <w:lastRenderedPageBreak/>
         <w:t>5. Repeat:</w:t>
       </w:r>
       <w:r>
@@ -55028,6 +55574,7 @@
           <w:szCs w:val="24"/>
           <w:lang w:eastAsia="zh-TW"/>
         </w:rPr>
+        <w:lastRenderedPageBreak/>
         <w:drawing>
           <wp:inline distT="0" distB="0" distL="0" distR="0" wp14:anchorId="6ACCBE9C" wp14:editId="37D515B1">
             <wp:extent cx="4509135" cy="4393516"/>
@@ -55046,7 +55593,7 @@
                     </pic:cNvPicPr>
                   </pic:nvPicPr>
                   <pic:blipFill>
-                    <a:blip r:embed="rId43" cstate="print">
+                    <a:blip r:embed="rId49" cstate="print">
                       <a:extLst>
                         <a:ext uri="{28A0092B-C50C-407E-A947-70E740481C1C}">
                           <a14:useLocalDpi xmlns:a14="http://schemas.microsoft.com/office/drawing/2010/main" val="0"/>
@@ -55535,7 +56082,6 @@
           <w:iCs/>
           <w:color w:val="353535"/>
         </w:rPr>
-        <w:lastRenderedPageBreak/>
         <w:t xml:space="preserve">         </w:t>
       </w:r>
       <w:proofErr w:type="spellStart"/>
@@ -55605,6 +56151,7 @@
           <w:bCs/>
           <w:color w:val="353535"/>
         </w:rPr>
+        <w:lastRenderedPageBreak/>
         <w:t xml:space="preserve">return </w:t>
       </w:r>
       <w:r>
@@ -56141,6 +56688,9 @@
           <w:szCs w:val="24"/>
         </w:rPr>
       </w:pPr>
+      <w:bookmarkStart w:id="167" w:name="OLE_LINK156"/>
+      <w:bookmarkStart w:id="168" w:name="OLE_LINK157"/>
+      <w:bookmarkStart w:id="169" w:name="_GoBack"/>
       <w:r>
         <w:rPr>
           <w:rFonts w:asciiTheme="minorHAnsi" w:hAnsiTheme="minorHAnsi" w:cs="Menlo"/>
@@ -56177,11 +56727,11 @@
         </w:rPr>
         <w:t xml:space="preserve"> The DOM</w:t>
       </w:r>
-      <w:bookmarkStart w:id="167" w:name="HT21"/>
-      <w:bookmarkStart w:id="168" w:name="OLE_LINK116"/>
-      <w:bookmarkStart w:id="169" w:name="OLE_LINK117"/>
-      <w:bookmarkStart w:id="170" w:name="OLE_LINK153"/>
-      <w:bookmarkEnd w:id="167"/>
+      <w:bookmarkStart w:id="170" w:name="HT21"/>
+      <w:bookmarkStart w:id="171" w:name="OLE_LINK116"/>
+      <w:bookmarkStart w:id="172" w:name="OLE_LINK117"/>
+      <w:bookmarkStart w:id="173" w:name="OLE_LINK153"/>
+      <w:bookmarkEnd w:id="170"/>
       <w:r>
         <w:rPr>
           <w:rFonts w:asciiTheme="minorHAnsi" w:hAnsiTheme="minorHAnsi" w:cs="Menlo"/>
@@ -56191,9 +56741,9 @@
         </w:rPr>
         <w:t xml:space="preserve"> (Document Object Model)</w:t>
       </w:r>
-      <w:bookmarkEnd w:id="168"/>
-      <w:bookmarkEnd w:id="169"/>
-      <w:bookmarkEnd w:id="170"/>
+      <w:bookmarkEnd w:id="171"/>
+      <w:bookmarkEnd w:id="172"/>
+      <w:bookmarkEnd w:id="173"/>
     </w:p>
     <w:p>
       <w:pPr>
@@ -56337,76 +56887,91 @@
         <w:pStyle w:val="HTMLPreformatted"/>
         <w:numPr>
           <w:ilvl w:val="1"/>
-          <w:numId w:val="33"/>
+          <w:numId w:val="32"/>
+        </w:numPr>
+        <w:shd w:val="clear" w:color="auto" w:fill="FFFFFF"/>
+        <w:tabs>
+          <w:tab w:val="clear" w:pos="916"/>
+          <w:tab w:val="left" w:pos="900"/>
+        </w:tabs>
+        <w:spacing w:after="160"/>
+        <w:rPr>
+          <w:rFonts w:asciiTheme="minorHAnsi" w:hAnsiTheme="minorHAnsi" w:cs="Menlo"/>
+          <w:sz w:val="24"/>
+          <w:szCs w:val="24"/>
+        </w:rPr>
+      </w:pPr>
+      <w:r>
+        <w:rPr>
+          <w:rFonts w:asciiTheme="minorHAnsi" w:hAnsiTheme="minorHAnsi" w:cs="Menlo"/>
+          <w:sz w:val="24"/>
+          <w:szCs w:val="24"/>
+        </w:rPr>
+        <w:t xml:space="preserve">Delete </w:t>
+      </w:r>
+      <w:r>
+        <w:rPr>
+          <w:rFonts w:asciiTheme="minorHAnsi" w:hAnsiTheme="minorHAnsi" w:cs="Menlo"/>
+          <w:b/>
+          <w:sz w:val="24"/>
+          <w:szCs w:val="24"/>
+        </w:rPr>
+        <w:t>addition.js</w:t>
+      </w:r>
+    </w:p>
+    <w:p>
+      <w:pPr>
+        <w:pStyle w:val="HTMLPreformatted"/>
+        <w:numPr>
+          <w:ilvl w:val="1"/>
+          <w:numId w:val="32"/>
         </w:numPr>
         <w:shd w:val="clear" w:color="auto" w:fill="FFFFFF"/>
         <w:spacing w:after="160"/>
-        <w:ind w:left="1170"/>
-        <w:rPr>
-          <w:rFonts w:asciiTheme="minorHAnsi" w:hAnsiTheme="minorHAnsi" w:cs="Menlo"/>
-          <w:sz w:val="24"/>
-          <w:szCs w:val="24"/>
-        </w:rPr>
-      </w:pPr>
-      <w:r>
-        <w:rPr>
-          <w:rFonts w:asciiTheme="minorHAnsi" w:hAnsiTheme="minorHAnsi" w:cs="Menlo"/>
-          <w:sz w:val="24"/>
-          <w:szCs w:val="24"/>
-        </w:rPr>
-        <w:t xml:space="preserve">Delete </w:t>
-      </w:r>
-      <w:r>
-        <w:rPr>
-          <w:rFonts w:asciiTheme="minorHAnsi" w:hAnsiTheme="minorHAnsi" w:cs="Menlo"/>
-          <w:b/>
-          <w:sz w:val="24"/>
-          <w:szCs w:val="24"/>
-        </w:rPr>
-        <w:t>addition.js</w:t>
+        <w:rPr>
+          <w:rFonts w:asciiTheme="minorHAnsi" w:hAnsiTheme="minorHAnsi" w:cs="Menlo"/>
+          <w:sz w:val="24"/>
+          <w:szCs w:val="24"/>
+        </w:rPr>
+      </w:pPr>
+      <w:r>
+        <w:rPr>
+          <w:rFonts w:asciiTheme="minorHAnsi" w:hAnsiTheme="minorHAnsi" w:cs="Menlo"/>
+          <w:sz w:val="24"/>
+          <w:szCs w:val="24"/>
+        </w:rPr>
+        <w:t xml:space="preserve">Cut out the code in </w:t>
+      </w:r>
+      <w:r>
+        <w:rPr>
+          <w:rFonts w:asciiTheme="minorHAnsi" w:hAnsiTheme="minorHAnsi" w:cs="Menlo"/>
+          <w:b/>
+          <w:sz w:val="24"/>
+          <w:szCs w:val="24"/>
+        </w:rPr>
+        <w:t>app.js</w:t>
+      </w:r>
+      <w:r>
+        <w:rPr>
+          <w:rFonts w:asciiTheme="minorHAnsi" w:hAnsiTheme="minorHAnsi" w:cs="Menlo"/>
+          <w:sz w:val="24"/>
+          <w:szCs w:val="24"/>
+        </w:rPr>
+        <w:t>, just leave it as initial JavaScript code as following:</w:t>
       </w:r>
     </w:p>
     <w:p>
       <w:pPr>
         <w:pStyle w:val="HTMLPreformatted"/>
-        <w:numPr>
-          <w:ilvl w:val="1"/>
-          <w:numId w:val="33"/>
-        </w:numPr>
         <w:shd w:val="clear" w:color="auto" w:fill="FFFFFF"/>
         <w:spacing w:after="160"/>
-        <w:ind w:left="1170"/>
-        <w:rPr>
-          <w:rFonts w:asciiTheme="minorHAnsi" w:hAnsiTheme="minorHAnsi" w:cs="Menlo"/>
-          <w:sz w:val="24"/>
-          <w:szCs w:val="24"/>
-        </w:rPr>
-      </w:pPr>
-      <w:r>
-        <w:rPr>
-          <w:rFonts w:asciiTheme="minorHAnsi" w:hAnsiTheme="minorHAnsi" w:cs="Menlo"/>
-          <w:sz w:val="24"/>
-          <w:szCs w:val="24"/>
-        </w:rPr>
-        <w:t xml:space="preserve">Cut out the code in </w:t>
-      </w:r>
-      <w:r>
-        <w:rPr>
-          <w:rFonts w:asciiTheme="minorHAnsi" w:hAnsiTheme="minorHAnsi" w:cs="Menlo"/>
-          <w:b/>
-          <w:sz w:val="24"/>
-          <w:szCs w:val="24"/>
-        </w:rPr>
-        <w:t>app.js</w:t>
-      </w:r>
-      <w:r>
-        <w:rPr>
-          <w:rFonts w:asciiTheme="minorHAnsi" w:hAnsiTheme="minorHAnsi" w:cs="Menlo"/>
-          <w:sz w:val="24"/>
-          <w:szCs w:val="24"/>
-        </w:rPr>
-        <w:t>, just leave it as initial JavaScript code as following:</w:t>
-      </w:r>
+        <w:ind w:left="1440"/>
+        <w:rPr>
+          <w:rFonts w:asciiTheme="minorHAnsi" w:hAnsiTheme="minorHAnsi" w:cs="Menlo"/>
+          <w:sz w:val="24"/>
+          <w:szCs w:val="24"/>
+        </w:rPr>
+      </w:pPr>
     </w:p>
     <w:p>
       <w:pPr>
@@ -56430,7 +56995,7 @@
           <w:tab w:val="left" w:pos="13740"/>
           <w:tab w:val="left" w:pos="14656"/>
         </w:tabs>
-        <w:ind w:left="1170"/>
+        <w:ind w:left="1440"/>
         <w:rPr>
           <w:rFonts w:ascii="Menlo" w:hAnsi="Menlo" w:cs="Menlo"/>
           <w:color w:val="000000"/>
@@ -56525,108 +57090,6 @@
         </w:rPr>
         <w:br/>
         <w:t>}());</w:t>
-      </w:r>
-    </w:p>
-    <w:p>
-      <w:pPr>
-        <w:shd w:val="clear" w:color="auto" w:fill="FFFFFF"/>
-        <w:tabs>
-          <w:tab w:val="left" w:pos="916"/>
-          <w:tab w:val="left" w:pos="1832"/>
-          <w:tab w:val="left" w:pos="2748"/>
-          <w:tab w:val="left" w:pos="3664"/>
-          <w:tab w:val="left" w:pos="4580"/>
-          <w:tab w:val="left" w:pos="5496"/>
-          <w:tab w:val="left" w:pos="6412"/>
-          <w:tab w:val="left" w:pos="7328"/>
-          <w:tab w:val="left" w:pos="8244"/>
-          <w:tab w:val="left" w:pos="9160"/>
-          <w:tab w:val="left" w:pos="10076"/>
-          <w:tab w:val="left" w:pos="10992"/>
-          <w:tab w:val="left" w:pos="11908"/>
-          <w:tab w:val="left" w:pos="12824"/>
-          <w:tab w:val="left" w:pos="13740"/>
-          <w:tab w:val="left" w:pos="14656"/>
-        </w:tabs>
-        <w:rPr>
-          <w:rFonts w:ascii="Menlo" w:hAnsi="Menlo" w:cs="Menlo"/>
-          <w:color w:val="000000"/>
-          <w:sz w:val="18"/>
-          <w:szCs w:val="18"/>
-          <w:lang w:eastAsia="zh-TW"/>
-        </w:rPr>
-      </w:pPr>
-    </w:p>
-    <w:p>
-      <w:pPr>
-        <w:pStyle w:val="HTMLPreformatted"/>
-        <w:numPr>
-          <w:ilvl w:val="1"/>
-          <w:numId w:val="33"/>
-        </w:numPr>
-        <w:shd w:val="clear" w:color="auto" w:fill="FFFFFF"/>
-        <w:spacing w:after="160"/>
-        <w:ind w:left="1170"/>
-        <w:rPr>
-          <w:rFonts w:asciiTheme="minorHAnsi" w:hAnsiTheme="minorHAnsi" w:cs="Menlo"/>
-          <w:sz w:val="24"/>
-          <w:szCs w:val="24"/>
-        </w:rPr>
-      </w:pPr>
-      <w:r>
-        <w:rPr>
-          <w:rFonts w:asciiTheme="minorHAnsi" w:hAnsiTheme="minorHAnsi" w:cs="Menlo"/>
-          <w:sz w:val="24"/>
-          <w:szCs w:val="24"/>
-        </w:rPr>
-        <w:t xml:space="preserve">Clean up </w:t>
-      </w:r>
-      <w:proofErr w:type="gramStart"/>
-      <w:r>
-        <w:rPr>
-          <w:rFonts w:asciiTheme="minorHAnsi" w:hAnsiTheme="minorHAnsi" w:cs="Menlo"/>
-          <w:b/>
-          <w:sz w:val="24"/>
-          <w:szCs w:val="24"/>
-        </w:rPr>
-        <w:t>_</w:t>
-      </w:r>
-      <w:r>
-        <w:rPr>
-          <w:rFonts w:asciiTheme="minorHAnsi" w:hAnsiTheme="minorHAnsi" w:cs="Menlo"/>
-          <w:b/>
-          <w:i/>
-          <w:iCs/>
-          <w:sz w:val="24"/>
-          <w:szCs w:val="24"/>
-        </w:rPr>
-        <w:t>addition_</w:t>
-      </w:r>
-      <w:r>
-        <w:rPr>
-          <w:rFonts w:asciiTheme="minorHAnsi" w:hAnsiTheme="minorHAnsi" w:cs="Menlo"/>
-          <w:b/>
-          <w:sz w:val="24"/>
-          <w:szCs w:val="24"/>
-        </w:rPr>
-        <w:t>test.js</w:t>
-      </w:r>
-      <w:r>
-        <w:rPr>
-          <w:rFonts w:asciiTheme="minorHAnsi" w:hAnsiTheme="minorHAnsi" w:cs="Menlo"/>
-          <w:sz w:val="24"/>
-          <w:szCs w:val="24"/>
-        </w:rPr>
-        <w:t xml:space="preserve">  as</w:t>
-      </w:r>
-      <w:proofErr w:type="gramEnd"/>
-      <w:r>
-        <w:rPr>
-          <w:rFonts w:asciiTheme="minorHAnsi" w:hAnsiTheme="minorHAnsi" w:cs="Menlo"/>
-          <w:sz w:val="24"/>
-          <w:szCs w:val="24"/>
-        </w:rPr>
-        <w:t xml:space="preserve"> following: </w:t>
       </w:r>
     </w:p>
     <w:p>
@@ -56651,7 +57114,153 @@
           <w:tab w:val="left" w:pos="13740"/>
           <w:tab w:val="left" w:pos="14656"/>
         </w:tabs>
-        <w:ind w:left="1170"/>
+        <w:ind w:left="1440"/>
+        <w:rPr>
+          <w:rFonts w:ascii="Menlo" w:hAnsi="Menlo" w:cs="Menlo"/>
+          <w:color w:val="000000"/>
+          <w:sz w:val="18"/>
+          <w:szCs w:val="18"/>
+          <w:lang w:eastAsia="zh-TW"/>
+        </w:rPr>
+      </w:pPr>
+    </w:p>
+    <w:p>
+      <w:pPr>
+        <w:shd w:val="clear" w:color="auto" w:fill="FFFFFF"/>
+        <w:tabs>
+          <w:tab w:val="left" w:pos="916"/>
+          <w:tab w:val="left" w:pos="1832"/>
+          <w:tab w:val="left" w:pos="2748"/>
+          <w:tab w:val="left" w:pos="3664"/>
+          <w:tab w:val="left" w:pos="4580"/>
+          <w:tab w:val="left" w:pos="5496"/>
+          <w:tab w:val="left" w:pos="6412"/>
+          <w:tab w:val="left" w:pos="7328"/>
+          <w:tab w:val="left" w:pos="8244"/>
+          <w:tab w:val="left" w:pos="9160"/>
+          <w:tab w:val="left" w:pos="10076"/>
+          <w:tab w:val="left" w:pos="10992"/>
+          <w:tab w:val="left" w:pos="11908"/>
+          <w:tab w:val="left" w:pos="12824"/>
+          <w:tab w:val="left" w:pos="13740"/>
+          <w:tab w:val="left" w:pos="14656"/>
+        </w:tabs>
+        <w:rPr>
+          <w:rFonts w:ascii="Menlo" w:hAnsi="Menlo" w:cs="Menlo"/>
+          <w:color w:val="000000"/>
+          <w:sz w:val="18"/>
+          <w:szCs w:val="18"/>
+          <w:lang w:eastAsia="zh-TW"/>
+        </w:rPr>
+      </w:pPr>
+    </w:p>
+    <w:p>
+      <w:pPr>
+        <w:pStyle w:val="HTMLPreformatted"/>
+        <w:numPr>
+          <w:ilvl w:val="1"/>
+          <w:numId w:val="32"/>
+        </w:numPr>
+        <w:shd w:val="clear" w:color="auto" w:fill="FFFFFF"/>
+        <w:spacing w:after="160"/>
+        <w:rPr>
+          <w:rFonts w:asciiTheme="minorHAnsi" w:hAnsiTheme="minorHAnsi" w:cs="Menlo"/>
+          <w:sz w:val="24"/>
+          <w:szCs w:val="24"/>
+        </w:rPr>
+      </w:pPr>
+      <w:r>
+        <w:rPr>
+          <w:rFonts w:asciiTheme="minorHAnsi" w:hAnsiTheme="minorHAnsi" w:cs="Menlo"/>
+          <w:sz w:val="24"/>
+          <w:szCs w:val="24"/>
+        </w:rPr>
+        <w:t xml:space="preserve">Clean up </w:t>
+      </w:r>
+      <w:proofErr w:type="gramStart"/>
+      <w:r>
+        <w:rPr>
+          <w:rFonts w:asciiTheme="minorHAnsi" w:hAnsiTheme="minorHAnsi" w:cs="Menlo"/>
+          <w:b/>
+          <w:sz w:val="24"/>
+          <w:szCs w:val="24"/>
+        </w:rPr>
+        <w:t>_</w:t>
+      </w:r>
+      <w:r>
+        <w:rPr>
+          <w:rFonts w:asciiTheme="minorHAnsi" w:hAnsiTheme="minorHAnsi" w:cs="Menlo"/>
+          <w:b/>
+          <w:i/>
+          <w:iCs/>
+          <w:sz w:val="24"/>
+          <w:szCs w:val="24"/>
+        </w:rPr>
+        <w:t>addition_</w:t>
+      </w:r>
+      <w:r>
+        <w:rPr>
+          <w:rFonts w:asciiTheme="minorHAnsi" w:hAnsiTheme="minorHAnsi" w:cs="Menlo"/>
+          <w:b/>
+          <w:sz w:val="24"/>
+          <w:szCs w:val="24"/>
+        </w:rPr>
+        <w:t>test.js</w:t>
+      </w:r>
+      <w:r>
+        <w:rPr>
+          <w:rFonts w:asciiTheme="minorHAnsi" w:hAnsiTheme="minorHAnsi" w:cs="Menlo"/>
+          <w:sz w:val="24"/>
+          <w:szCs w:val="24"/>
+        </w:rPr>
+        <w:t xml:space="preserve">  as</w:t>
+      </w:r>
+      <w:proofErr w:type="gramEnd"/>
+      <w:r>
+        <w:rPr>
+          <w:rFonts w:asciiTheme="minorHAnsi" w:hAnsiTheme="minorHAnsi" w:cs="Menlo"/>
+          <w:sz w:val="24"/>
+          <w:szCs w:val="24"/>
+        </w:rPr>
+        <w:t xml:space="preserve"> following: </w:t>
+      </w:r>
+    </w:p>
+    <w:p>
+      <w:pPr>
+        <w:pStyle w:val="HTMLPreformatted"/>
+        <w:shd w:val="clear" w:color="auto" w:fill="FFFFFF"/>
+        <w:spacing w:after="160"/>
+        <w:ind w:left="1440"/>
+        <w:rPr>
+          <w:rFonts w:asciiTheme="minorHAnsi" w:hAnsiTheme="minorHAnsi" w:cs="Menlo"/>
+          <w:sz w:val="24"/>
+          <w:szCs w:val="24"/>
+        </w:rPr>
+      </w:pPr>
+    </w:p>
+    <w:p>
+      <w:pPr>
+        <w:pStyle w:val="ListParagraph"/>
+        <w:shd w:val="clear" w:color="auto" w:fill="FFFFFF"/>
+        <w:tabs>
+          <w:tab w:val="left" w:pos="916"/>
+          <w:tab w:val="left" w:pos="1832"/>
+          <w:tab w:val="left" w:pos="2748"/>
+          <w:tab w:val="left" w:pos="3664"/>
+          <w:tab w:val="left" w:pos="4580"/>
+          <w:tab w:val="left" w:pos="5496"/>
+          <w:tab w:val="left" w:pos="6412"/>
+          <w:tab w:val="left" w:pos="7328"/>
+          <w:tab w:val="left" w:pos="8244"/>
+          <w:tab w:val="left" w:pos="9160"/>
+          <w:tab w:val="left" w:pos="10076"/>
+          <w:tab w:val="left" w:pos="10992"/>
+          <w:tab w:val="left" w:pos="11908"/>
+          <w:tab w:val="left" w:pos="12824"/>
+          <w:tab w:val="left" w:pos="13740"/>
+          <w:tab w:val="left" w:pos="14656"/>
+        </w:tabs>
+        <w:ind w:left="1440"/>
         <w:rPr>
           <w:rFonts w:ascii="Menlo" w:hAnsi="Menlo" w:cs="Menlo"/>
           <w:color w:val="000000"/>
@@ -57022,8 +57631,6 @@
         <w:br/>
         <w:t xml:space="preserve">            </w:t>
       </w:r>
-      <w:bookmarkStart w:id="171" w:name="_GoBack"/>
-      <w:bookmarkEnd w:id="171"/>
       <w:r>
         <w:rPr>
           <w:rFonts w:ascii="Menlo" w:hAnsi="Menlo" w:cs="Menlo"/>
@@ -57074,9 +57681,42 @@
           <w:szCs w:val="18"/>
           <w:lang w:eastAsia="zh-TW"/>
         </w:rPr>
+        <w:lastRenderedPageBreak/>
         <w:br/>
         <w:t>}());</w:t>
       </w:r>
+    </w:p>
+    <w:p>
+      <w:pPr>
+        <w:pStyle w:val="ListParagraph"/>
+        <w:shd w:val="clear" w:color="auto" w:fill="FFFFFF"/>
+        <w:tabs>
+          <w:tab w:val="left" w:pos="916"/>
+          <w:tab w:val="left" w:pos="1832"/>
+          <w:tab w:val="left" w:pos="2748"/>
+          <w:tab w:val="left" w:pos="3664"/>
+          <w:tab w:val="left" w:pos="4580"/>
+          <w:tab w:val="left" w:pos="5496"/>
+          <w:tab w:val="left" w:pos="6412"/>
+          <w:tab w:val="left" w:pos="7328"/>
+          <w:tab w:val="left" w:pos="8244"/>
+          <w:tab w:val="left" w:pos="9160"/>
+          <w:tab w:val="left" w:pos="10076"/>
+          <w:tab w:val="left" w:pos="10992"/>
+          <w:tab w:val="left" w:pos="11908"/>
+          <w:tab w:val="left" w:pos="12824"/>
+          <w:tab w:val="left" w:pos="13740"/>
+          <w:tab w:val="left" w:pos="14656"/>
+        </w:tabs>
+        <w:ind w:left="1440"/>
+        <w:rPr>
+          <w:rFonts w:ascii="Menlo" w:hAnsi="Menlo" w:cs="Menlo"/>
+          <w:color w:val="000000"/>
+          <w:sz w:val="18"/>
+          <w:szCs w:val="18"/>
+          <w:lang w:eastAsia="zh-TW"/>
+        </w:rPr>
+      </w:pPr>
     </w:p>
     <w:p>
       <w:pPr>
@@ -57115,45 +57755,1567 @@
         <w:pStyle w:val="HTMLPreformatted"/>
         <w:numPr>
           <w:ilvl w:val="1"/>
-          <w:numId w:val="33"/>
+          <w:numId w:val="32"/>
         </w:numPr>
         <w:shd w:val="clear" w:color="auto" w:fill="FFFFFF"/>
         <w:spacing w:after="160"/>
-        <w:ind w:left="1170"/>
-        <w:rPr>
-          <w:rFonts w:asciiTheme="minorHAnsi" w:hAnsiTheme="minorHAnsi" w:cs="Menlo"/>
-          <w:sz w:val="24"/>
-          <w:szCs w:val="24"/>
-        </w:rPr>
-      </w:pPr>
+        <w:rPr>
+          <w:rFonts w:asciiTheme="minorHAnsi" w:hAnsiTheme="minorHAnsi" w:cs="Menlo"/>
+          <w:sz w:val="24"/>
+          <w:szCs w:val="24"/>
+        </w:rPr>
+      </w:pPr>
+      <w:r>
+        <w:rPr>
+          <w:rFonts w:asciiTheme="minorHAnsi" w:hAnsiTheme="minorHAnsi" w:cs="Menlo"/>
+          <w:sz w:val="24"/>
+          <w:szCs w:val="24"/>
+          <w:highlight w:val="yellow"/>
+        </w:rPr>
+        <w:t>./jake.sh karma, ./jake.sh</w:t>
+      </w:r>
+      <w:r>
+        <w:rPr>
+          <w:rFonts w:asciiTheme="minorHAnsi" w:hAnsiTheme="minorHAnsi" w:cs="Menlo"/>
+          <w:sz w:val="24"/>
+          <w:szCs w:val="24"/>
+        </w:rPr>
+        <w:t xml:space="preserve"> to check server is running correctly. </w:t>
+      </w:r>
+    </w:p>
+    <w:p>
+      <w:pPr>
+        <w:pStyle w:val="HTMLPreformatted"/>
+        <w:numPr>
+          <w:ilvl w:val="1"/>
+          <w:numId w:val="32"/>
+        </w:numPr>
+        <w:shd w:val="clear" w:color="auto" w:fill="FFFFFF"/>
+        <w:spacing w:after="160"/>
+        <w:rPr>
+          <w:rFonts w:asciiTheme="minorHAnsi" w:hAnsiTheme="minorHAnsi" w:cs="Menlo"/>
+          <w:sz w:val="24"/>
+          <w:szCs w:val="24"/>
+        </w:rPr>
+      </w:pPr>
+      <w:r>
+        <w:rPr>
+          <w:rFonts w:asciiTheme="minorHAnsi" w:hAnsiTheme="minorHAnsi" w:cs="Menlo"/>
+          <w:sz w:val="24"/>
+          <w:szCs w:val="24"/>
+        </w:rPr>
+        <w:t>Check in the code.</w:t>
+      </w:r>
     </w:p>
     <w:p>
       <w:pPr>
         <w:pStyle w:val="HTMLPreformatted"/>
         <w:shd w:val="clear" w:color="auto" w:fill="FFFFFF"/>
         <w:spacing w:after="160"/>
-        <w:rPr>
-          <w:rFonts w:asciiTheme="minorHAnsi" w:hAnsiTheme="minorHAnsi" w:cs="Menlo"/>
-          <w:sz w:val="24"/>
-          <w:szCs w:val="24"/>
-        </w:rPr>
-      </w:pPr>
-    </w:p>
-    <w:bookmarkEnd w:id="160"/>
-    <w:bookmarkEnd w:id="161"/>
-    <w:bookmarkEnd w:id="162"/>
-    <w:bookmarkEnd w:id="163"/>
+        <w:ind w:left="720"/>
+        <w:rPr>
+          <w:rFonts w:asciiTheme="minorHAnsi" w:hAnsiTheme="minorHAnsi" w:cs="Menlo"/>
+          <w:sz w:val="24"/>
+          <w:szCs w:val="24"/>
+        </w:rPr>
+      </w:pPr>
+    </w:p>
+    <w:p>
+      <w:pPr>
+        <w:pStyle w:val="HTMLPreformatted"/>
+        <w:numPr>
+          <w:ilvl w:val="0"/>
+          <w:numId w:val="32"/>
+        </w:numPr>
+        <w:shd w:val="clear" w:color="auto" w:fill="FFFFFF"/>
+        <w:spacing w:after="160"/>
+        <w:rPr>
+          <w:rFonts w:asciiTheme="minorHAnsi" w:hAnsiTheme="minorHAnsi" w:cs="Menlo"/>
+          <w:sz w:val="24"/>
+          <w:szCs w:val="24"/>
+        </w:rPr>
+      </w:pPr>
+      <w:bookmarkStart w:id="174" w:name="OLE_LINK154"/>
+      <w:bookmarkStart w:id="175" w:name="OLE_LINK155"/>
+      <w:r>
+        <w:rPr>
+          <w:rFonts w:asciiTheme="minorHAnsi" w:hAnsiTheme="minorHAnsi" w:cs="Menlo"/>
+          <w:sz w:val="24"/>
+          <w:szCs w:val="24"/>
+        </w:rPr>
+        <w:t xml:space="preserve">In </w:t>
+      </w:r>
+      <w:r>
+        <w:rPr>
+          <w:rFonts w:asciiTheme="minorHAnsi" w:hAnsiTheme="minorHAnsi" w:cs="Menlo"/>
+          <w:b/>
+          <w:sz w:val="24"/>
+          <w:szCs w:val="24"/>
+        </w:rPr>
+        <w:t>_</w:t>
+      </w:r>
+      <w:r>
+        <w:rPr>
+          <w:rFonts w:asciiTheme="minorHAnsi" w:hAnsiTheme="minorHAnsi" w:cs="Menlo"/>
+          <w:b/>
+          <w:i/>
+          <w:iCs/>
+          <w:sz w:val="24"/>
+          <w:szCs w:val="24"/>
+        </w:rPr>
+        <w:t>addition_</w:t>
+      </w:r>
+      <w:r>
+        <w:rPr>
+          <w:rFonts w:asciiTheme="minorHAnsi" w:hAnsiTheme="minorHAnsi" w:cs="Menlo"/>
+          <w:b/>
+          <w:sz w:val="24"/>
+          <w:szCs w:val="24"/>
+        </w:rPr>
+        <w:t>test.js</w:t>
+      </w:r>
+      <w:r>
+        <w:rPr>
+          <w:rFonts w:asciiTheme="minorHAnsi" w:hAnsiTheme="minorHAnsi" w:cs="Menlo"/>
+          <w:sz w:val="24"/>
+          <w:szCs w:val="24"/>
+        </w:rPr>
+        <w:t>, type in following</w:t>
+      </w:r>
+      <w:r>
+        <w:rPr>
+          <w:rFonts w:asciiTheme="minorHAnsi" w:hAnsiTheme="minorHAnsi" w:cs="Menlo"/>
+          <w:sz w:val="24"/>
+          <w:szCs w:val="24"/>
+        </w:rPr>
+        <w:t xml:space="preserve"> </w:t>
+      </w:r>
+      <w:r>
+        <w:rPr>
+          <w:rFonts w:asciiTheme="minorHAnsi" w:hAnsiTheme="minorHAnsi" w:cs="Menlo"/>
+          <w:sz w:val="24"/>
+          <w:szCs w:val="24"/>
+        </w:rPr>
+        <w:t>to</w:t>
+      </w:r>
+      <w:r>
+        <w:rPr>
+          <w:rFonts w:asciiTheme="minorHAnsi" w:hAnsiTheme="minorHAnsi" w:cs="Menlo"/>
+          <w:sz w:val="24"/>
+          <w:szCs w:val="24"/>
+        </w:rPr>
+        <w:t xml:space="preserve"> </w:t>
+      </w:r>
+      <w:r>
+        <w:rPr>
+          <w:rFonts w:asciiTheme="minorHAnsi" w:hAnsiTheme="minorHAnsi" w:cs="Menlo"/>
+          <w:b/>
+          <w:sz w:val="24"/>
+          <w:szCs w:val="24"/>
+          <w:shd w:val="pct15" w:color="auto" w:fill="FFFFFF"/>
+        </w:rPr>
+        <w:t>creat</w:t>
+      </w:r>
+      <w:r>
+        <w:rPr>
+          <w:rFonts w:asciiTheme="minorHAnsi" w:hAnsiTheme="minorHAnsi" w:cs="Menlo"/>
+          <w:b/>
+          <w:sz w:val="24"/>
+          <w:szCs w:val="24"/>
+          <w:shd w:val="pct15" w:color="auto" w:fill="FFFFFF"/>
+        </w:rPr>
+        <w:t>e</w:t>
+      </w:r>
+      <w:r>
+        <w:rPr>
+          <w:rFonts w:asciiTheme="minorHAnsi" w:hAnsiTheme="minorHAnsi" w:cs="Menlo"/>
+          <w:b/>
+          <w:sz w:val="24"/>
+          <w:szCs w:val="24"/>
+          <w:shd w:val="pct15" w:color="auto" w:fill="FFFFFF"/>
+        </w:rPr>
+        <w:t xml:space="preserve"> element</w:t>
+      </w:r>
+      <w:r>
+        <w:rPr>
+          <w:rFonts w:asciiTheme="minorHAnsi" w:hAnsiTheme="minorHAnsi" w:cs="Menlo"/>
+          <w:sz w:val="24"/>
+          <w:szCs w:val="24"/>
+        </w:rPr>
+        <w:t xml:space="preserve"> in DOM</w:t>
+      </w:r>
+      <w:r>
+        <w:rPr>
+          <w:rFonts w:asciiTheme="minorHAnsi" w:hAnsiTheme="minorHAnsi" w:cs="Menlo"/>
+          <w:sz w:val="24"/>
+          <w:szCs w:val="24"/>
+        </w:rPr>
+        <w:t>:</w:t>
+      </w:r>
+      <w:bookmarkEnd w:id="174"/>
+      <w:bookmarkEnd w:id="175"/>
+      <w:r>
+        <w:rPr>
+          <w:rFonts w:asciiTheme="minorHAnsi" w:hAnsiTheme="minorHAnsi" w:cs="Menlo"/>
+          <w:sz w:val="24"/>
+          <w:szCs w:val="24"/>
+        </w:rPr>
+        <w:t xml:space="preserve"> </w:t>
+      </w:r>
+    </w:p>
     <w:p>
       <w:pPr>
         <w:pStyle w:val="HTMLPreformatted"/>
         <w:shd w:val="clear" w:color="auto" w:fill="FFFFFF"/>
         <w:spacing w:after="160"/>
-        <w:rPr>
-          <w:rFonts w:asciiTheme="minorHAnsi" w:hAnsiTheme="minorHAnsi" w:cs="Menlo"/>
-          <w:sz w:val="24"/>
-          <w:szCs w:val="24"/>
-        </w:rPr>
-      </w:pPr>
+        <w:ind w:left="720"/>
+        <w:rPr>
+          <w:rFonts w:asciiTheme="minorHAnsi" w:hAnsiTheme="minorHAnsi" w:cs="Menlo"/>
+          <w:sz w:val="24"/>
+          <w:szCs w:val="24"/>
+        </w:rPr>
+      </w:pPr>
+    </w:p>
+    <w:p>
+      <w:pPr>
+        <w:pStyle w:val="HTMLPreformatted"/>
+        <w:shd w:val="clear" w:color="auto" w:fill="FFFFFF"/>
+        <w:ind w:left="916"/>
+        <w:rPr>
+          <w:rFonts w:ascii="Menlo" w:hAnsi="Menlo" w:cs="Menlo"/>
+          <w:color w:val="000000"/>
+          <w:sz w:val="18"/>
+          <w:szCs w:val="18"/>
+        </w:rPr>
+      </w:pPr>
+      <w:r>
+        <w:rPr>
+          <w:rFonts w:ascii="Menlo" w:hAnsi="Menlo" w:cs="Menlo"/>
+          <w:color w:val="000000"/>
+          <w:sz w:val="18"/>
+          <w:szCs w:val="18"/>
+        </w:rPr>
+        <w:t>(</w:t>
+      </w:r>
+      <w:r>
+        <w:rPr>
+          <w:rFonts w:ascii="Menlo" w:hAnsi="Menlo" w:cs="Menlo"/>
+          <w:b/>
+          <w:bCs/>
+          <w:color w:val="000080"/>
+          <w:sz w:val="18"/>
+          <w:szCs w:val="18"/>
+        </w:rPr>
+        <w:t xml:space="preserve">function </w:t>
+      </w:r>
+      <w:r>
+        <w:rPr>
+          <w:rFonts w:ascii="Menlo" w:hAnsi="Menlo" w:cs="Menlo"/>
+          <w:color w:val="000000"/>
+          <w:sz w:val="18"/>
+          <w:szCs w:val="18"/>
+        </w:rPr>
+        <w:t>() {</w:t>
+      </w:r>
+      <w:r>
+        <w:rPr>
+          <w:rFonts w:ascii="Menlo" w:hAnsi="Menlo" w:cs="Menlo"/>
+          <w:color w:val="000000"/>
+          <w:sz w:val="18"/>
+          <w:szCs w:val="18"/>
+        </w:rPr>
+        <w:br/>
+        <w:t xml:space="preserve">    </w:t>
+      </w:r>
+      <w:r>
+        <w:rPr>
+          <w:rFonts w:ascii="Menlo" w:hAnsi="Menlo" w:cs="Menlo"/>
+          <w:b/>
+          <w:bCs/>
+          <w:color w:val="008000"/>
+          <w:sz w:val="18"/>
+          <w:szCs w:val="18"/>
+        </w:rPr>
+        <w:t>"use strict"</w:t>
+      </w:r>
+      <w:r>
+        <w:rPr>
+          <w:rFonts w:ascii="Menlo" w:hAnsi="Menlo" w:cs="Menlo"/>
+          <w:color w:val="000000"/>
+          <w:sz w:val="18"/>
+          <w:szCs w:val="18"/>
+        </w:rPr>
+        <w:t>;</w:t>
+      </w:r>
+      <w:r>
+        <w:rPr>
+          <w:rFonts w:ascii="Menlo" w:hAnsi="Menlo" w:cs="Menlo"/>
+          <w:color w:val="000000"/>
+          <w:sz w:val="18"/>
+          <w:szCs w:val="18"/>
+        </w:rPr>
+        <w:br/>
+      </w:r>
+      <w:r>
+        <w:rPr>
+          <w:rFonts w:ascii="Menlo" w:hAnsi="Menlo" w:cs="Menlo"/>
+          <w:color w:val="000000"/>
+          <w:sz w:val="18"/>
+          <w:szCs w:val="18"/>
+        </w:rPr>
+        <w:br/>
+        <w:t xml:space="preserve">    </w:t>
+      </w:r>
+      <w:proofErr w:type="spellStart"/>
+      <w:r>
+        <w:rPr>
+          <w:rFonts w:ascii="Menlo" w:hAnsi="Menlo" w:cs="Menlo"/>
+          <w:b/>
+          <w:bCs/>
+          <w:color w:val="000080"/>
+          <w:sz w:val="18"/>
+          <w:szCs w:val="18"/>
+        </w:rPr>
+        <w:t>var</w:t>
+      </w:r>
+      <w:proofErr w:type="spellEnd"/>
+      <w:r>
+        <w:rPr>
+          <w:rFonts w:ascii="Menlo" w:hAnsi="Menlo" w:cs="Menlo"/>
+          <w:b/>
+          <w:bCs/>
+          <w:color w:val="000080"/>
+          <w:sz w:val="18"/>
+          <w:szCs w:val="18"/>
+        </w:rPr>
+        <w:t xml:space="preserve"> </w:t>
+      </w:r>
+      <w:r>
+        <w:rPr>
+          <w:rFonts w:ascii="Menlo" w:hAnsi="Menlo" w:cs="Menlo"/>
+          <w:color w:val="458383"/>
+          <w:sz w:val="18"/>
+          <w:szCs w:val="18"/>
+        </w:rPr>
+        <w:t xml:space="preserve">assert </w:t>
+      </w:r>
+      <w:r>
+        <w:rPr>
+          <w:rFonts w:ascii="Menlo" w:hAnsi="Menlo" w:cs="Menlo"/>
+          <w:color w:val="000000"/>
+          <w:sz w:val="18"/>
+          <w:szCs w:val="18"/>
+        </w:rPr>
+        <w:t>= require(</w:t>
+      </w:r>
+      <w:r>
+        <w:rPr>
+          <w:rFonts w:ascii="Menlo" w:hAnsi="Menlo" w:cs="Menlo"/>
+          <w:b/>
+          <w:bCs/>
+          <w:color w:val="008000"/>
+          <w:sz w:val="18"/>
+          <w:szCs w:val="18"/>
+        </w:rPr>
+        <w:t>"./assert.js"</w:t>
+      </w:r>
+      <w:r>
+        <w:rPr>
+          <w:rFonts w:ascii="Menlo" w:hAnsi="Menlo" w:cs="Menlo"/>
+          <w:color w:val="000000"/>
+          <w:sz w:val="18"/>
+          <w:szCs w:val="18"/>
+        </w:rPr>
+        <w:t>);</w:t>
+      </w:r>
+      <w:r>
+        <w:rPr>
+          <w:rFonts w:ascii="Menlo" w:hAnsi="Menlo" w:cs="Menlo"/>
+          <w:color w:val="000000"/>
+          <w:sz w:val="18"/>
+          <w:szCs w:val="18"/>
+        </w:rPr>
+        <w:br/>
+      </w:r>
+      <w:r>
+        <w:rPr>
+          <w:rFonts w:ascii="Menlo" w:hAnsi="Menlo" w:cs="Menlo"/>
+          <w:color w:val="000000"/>
+          <w:sz w:val="18"/>
+          <w:szCs w:val="18"/>
+        </w:rPr>
+        <w:br/>
+        <w:t xml:space="preserve">    </w:t>
+      </w:r>
+      <w:r>
+        <w:rPr>
+          <w:rFonts w:ascii="Menlo" w:hAnsi="Menlo" w:cs="Menlo"/>
+          <w:i/>
+          <w:iCs/>
+          <w:color w:val="808080"/>
+          <w:sz w:val="18"/>
+          <w:szCs w:val="18"/>
+        </w:rPr>
+        <w:t>//Mocha--------------------------------------</w:t>
+      </w:r>
+      <w:r>
+        <w:rPr>
+          <w:rFonts w:ascii="Menlo" w:hAnsi="Menlo" w:cs="Menlo"/>
+          <w:i/>
+          <w:iCs/>
+          <w:color w:val="808080"/>
+          <w:sz w:val="18"/>
+          <w:szCs w:val="18"/>
+        </w:rPr>
+        <w:br/>
+      </w:r>
+      <w:r>
+        <w:rPr>
+          <w:rFonts w:ascii="Menlo" w:hAnsi="Menlo" w:cs="Menlo"/>
+          <w:i/>
+          <w:iCs/>
+          <w:color w:val="808080"/>
+          <w:sz w:val="18"/>
+          <w:szCs w:val="18"/>
+        </w:rPr>
+        <w:br/>
+        <w:t xml:space="preserve">    </w:t>
+      </w:r>
+      <w:r>
+        <w:rPr>
+          <w:rFonts w:ascii="Menlo" w:hAnsi="Menlo" w:cs="Menlo"/>
+          <w:color w:val="7A7A43"/>
+          <w:sz w:val="18"/>
+          <w:szCs w:val="18"/>
+        </w:rPr>
+        <w:t>describe</w:t>
+      </w:r>
+      <w:r>
+        <w:rPr>
+          <w:rFonts w:ascii="Menlo" w:hAnsi="Menlo" w:cs="Menlo"/>
+          <w:color w:val="000000"/>
+          <w:sz w:val="18"/>
+          <w:szCs w:val="18"/>
+        </w:rPr>
+        <w:t>(</w:t>
+      </w:r>
+      <w:r>
+        <w:rPr>
+          <w:rFonts w:ascii="Menlo" w:hAnsi="Menlo" w:cs="Menlo"/>
+          <w:b/>
+          <w:bCs/>
+          <w:color w:val="008000"/>
+          <w:sz w:val="18"/>
+          <w:szCs w:val="18"/>
+        </w:rPr>
+        <w:t>"Something"</w:t>
+      </w:r>
+      <w:r>
+        <w:rPr>
+          <w:rFonts w:ascii="Menlo" w:hAnsi="Menlo" w:cs="Menlo"/>
+          <w:color w:val="000000"/>
+          <w:sz w:val="18"/>
+          <w:szCs w:val="18"/>
+        </w:rPr>
+        <w:t xml:space="preserve">, </w:t>
+      </w:r>
+      <w:r>
+        <w:rPr>
+          <w:rFonts w:ascii="Menlo" w:hAnsi="Menlo" w:cs="Menlo"/>
+          <w:b/>
+          <w:bCs/>
+          <w:color w:val="000080"/>
+          <w:sz w:val="18"/>
+          <w:szCs w:val="18"/>
+        </w:rPr>
+        <w:t>function</w:t>
+      </w:r>
+      <w:r>
+        <w:rPr>
+          <w:rFonts w:ascii="Menlo" w:hAnsi="Menlo" w:cs="Menlo"/>
+          <w:color w:val="000000"/>
+          <w:sz w:val="18"/>
+          <w:szCs w:val="18"/>
+        </w:rPr>
+        <w:t>(){</w:t>
+      </w:r>
+      <w:r>
+        <w:rPr>
+          <w:rFonts w:ascii="Menlo" w:hAnsi="Menlo" w:cs="Menlo"/>
+          <w:color w:val="000000"/>
+          <w:sz w:val="18"/>
+          <w:szCs w:val="18"/>
+        </w:rPr>
+        <w:br/>
+        <w:t xml:space="preserve">        </w:t>
+      </w:r>
+      <w:r>
+        <w:rPr>
+          <w:rFonts w:ascii="Menlo" w:hAnsi="Menlo" w:cs="Menlo"/>
+          <w:color w:val="7A7A43"/>
+          <w:sz w:val="18"/>
+          <w:szCs w:val="18"/>
+        </w:rPr>
+        <w:t>it</w:t>
+      </w:r>
+      <w:r>
+        <w:rPr>
+          <w:rFonts w:ascii="Menlo" w:hAnsi="Menlo" w:cs="Menlo"/>
+          <w:color w:val="000000"/>
+          <w:sz w:val="18"/>
+          <w:szCs w:val="18"/>
+        </w:rPr>
+        <w:t>(</w:t>
+      </w:r>
+      <w:r>
+        <w:rPr>
+          <w:rFonts w:ascii="Menlo" w:hAnsi="Menlo" w:cs="Menlo"/>
+          <w:b/>
+          <w:bCs/>
+          <w:color w:val="008000"/>
+          <w:sz w:val="18"/>
+          <w:szCs w:val="18"/>
+        </w:rPr>
+        <w:t>"Something"</w:t>
+      </w:r>
+      <w:r>
+        <w:rPr>
+          <w:rFonts w:ascii="Menlo" w:hAnsi="Menlo" w:cs="Menlo"/>
+          <w:color w:val="000000"/>
+          <w:sz w:val="18"/>
+          <w:szCs w:val="18"/>
+        </w:rPr>
+        <w:t xml:space="preserve">, </w:t>
+      </w:r>
+      <w:r>
+        <w:rPr>
+          <w:rFonts w:ascii="Menlo" w:hAnsi="Menlo" w:cs="Menlo"/>
+          <w:b/>
+          <w:bCs/>
+          <w:color w:val="000080"/>
+          <w:sz w:val="18"/>
+          <w:szCs w:val="18"/>
+        </w:rPr>
+        <w:t>function</w:t>
+      </w:r>
+      <w:r>
+        <w:rPr>
+          <w:rFonts w:ascii="Menlo" w:hAnsi="Menlo" w:cs="Menlo"/>
+          <w:color w:val="000000"/>
+          <w:sz w:val="18"/>
+          <w:szCs w:val="18"/>
+        </w:rPr>
+        <w:t>(){</w:t>
+      </w:r>
+      <w:r>
+        <w:rPr>
+          <w:rFonts w:ascii="Menlo" w:hAnsi="Menlo" w:cs="Menlo"/>
+          <w:color w:val="000000"/>
+          <w:sz w:val="18"/>
+          <w:szCs w:val="18"/>
+        </w:rPr>
+        <w:br/>
+        <w:t xml:space="preserve">            </w:t>
+      </w:r>
+      <w:proofErr w:type="spellStart"/>
+      <w:r>
+        <w:rPr>
+          <w:rFonts w:ascii="Menlo" w:hAnsi="Menlo" w:cs="Menlo"/>
+          <w:b/>
+          <w:bCs/>
+          <w:color w:val="000080"/>
+          <w:sz w:val="18"/>
+          <w:szCs w:val="18"/>
+        </w:rPr>
+        <w:t>var</w:t>
+      </w:r>
+      <w:proofErr w:type="spellEnd"/>
+      <w:r>
+        <w:rPr>
+          <w:rFonts w:ascii="Menlo" w:hAnsi="Menlo" w:cs="Menlo"/>
+          <w:b/>
+          <w:bCs/>
+          <w:color w:val="000080"/>
+          <w:sz w:val="18"/>
+          <w:szCs w:val="18"/>
+        </w:rPr>
+        <w:t xml:space="preserve"> </w:t>
+      </w:r>
+      <w:r>
+        <w:rPr>
+          <w:rFonts w:ascii="Menlo" w:hAnsi="Menlo" w:cs="Menlo"/>
+          <w:color w:val="458383"/>
+          <w:sz w:val="18"/>
+          <w:szCs w:val="18"/>
+        </w:rPr>
+        <w:t xml:space="preserve">div </w:t>
+      </w:r>
+      <w:r>
+        <w:rPr>
+          <w:rFonts w:ascii="Menlo" w:hAnsi="Menlo" w:cs="Menlo"/>
+          <w:color w:val="000000"/>
+          <w:sz w:val="18"/>
+          <w:szCs w:val="18"/>
+        </w:rPr>
+        <w:t xml:space="preserve">= </w:t>
+      </w:r>
+      <w:proofErr w:type="spellStart"/>
+      <w:r>
+        <w:rPr>
+          <w:rFonts w:ascii="Menlo" w:hAnsi="Menlo" w:cs="Menlo"/>
+          <w:b/>
+          <w:bCs/>
+          <w:color w:val="660E7A"/>
+          <w:sz w:val="18"/>
+          <w:szCs w:val="18"/>
+        </w:rPr>
+        <w:t>document</w:t>
+      </w:r>
+      <w:r>
+        <w:rPr>
+          <w:rFonts w:ascii="Menlo" w:hAnsi="Menlo" w:cs="Menlo"/>
+          <w:color w:val="000000"/>
+          <w:sz w:val="18"/>
+          <w:szCs w:val="18"/>
+        </w:rPr>
+        <w:t>.</w:t>
+      </w:r>
+      <w:r>
+        <w:rPr>
+          <w:rFonts w:ascii="Menlo" w:hAnsi="Menlo" w:cs="Menlo"/>
+          <w:color w:val="7A7A43"/>
+          <w:sz w:val="18"/>
+          <w:szCs w:val="18"/>
+        </w:rPr>
+        <w:t>createElement</w:t>
+      </w:r>
+      <w:proofErr w:type="spellEnd"/>
+      <w:r>
+        <w:rPr>
+          <w:rFonts w:ascii="Menlo" w:hAnsi="Menlo" w:cs="Menlo"/>
+          <w:color w:val="000000"/>
+          <w:sz w:val="18"/>
+          <w:szCs w:val="18"/>
+        </w:rPr>
+        <w:t>(</w:t>
+      </w:r>
+      <w:r>
+        <w:rPr>
+          <w:rFonts w:ascii="Menlo" w:hAnsi="Menlo" w:cs="Menlo"/>
+          <w:b/>
+          <w:bCs/>
+          <w:color w:val="008000"/>
+          <w:sz w:val="18"/>
+          <w:szCs w:val="18"/>
+        </w:rPr>
+        <w:t>"div"</w:t>
+      </w:r>
+      <w:r>
+        <w:rPr>
+          <w:rFonts w:ascii="Menlo" w:hAnsi="Menlo" w:cs="Menlo"/>
+          <w:color w:val="000000"/>
+          <w:sz w:val="18"/>
+          <w:szCs w:val="18"/>
+        </w:rPr>
+        <w:t>);</w:t>
+      </w:r>
+      <w:r>
+        <w:rPr>
+          <w:rFonts w:ascii="Menlo" w:hAnsi="Menlo" w:cs="Menlo"/>
+          <w:color w:val="000000"/>
+          <w:sz w:val="18"/>
+          <w:szCs w:val="18"/>
+        </w:rPr>
+        <w:br/>
+        <w:t xml:space="preserve">            </w:t>
+      </w:r>
+      <w:proofErr w:type="spellStart"/>
+      <w:r>
+        <w:rPr>
+          <w:rFonts w:ascii="Menlo" w:hAnsi="Menlo" w:cs="Menlo"/>
+          <w:color w:val="458383"/>
+          <w:sz w:val="18"/>
+          <w:szCs w:val="18"/>
+        </w:rPr>
+        <w:t>div</w:t>
+      </w:r>
+      <w:r>
+        <w:rPr>
+          <w:rFonts w:ascii="Menlo" w:hAnsi="Menlo" w:cs="Menlo"/>
+          <w:color w:val="000000"/>
+          <w:sz w:val="18"/>
+          <w:szCs w:val="18"/>
+        </w:rPr>
+        <w:t>.</w:t>
+      </w:r>
+      <w:r>
+        <w:rPr>
+          <w:rFonts w:ascii="Menlo" w:hAnsi="Menlo" w:cs="Menlo"/>
+          <w:color w:val="7A7A43"/>
+          <w:sz w:val="18"/>
+          <w:szCs w:val="18"/>
+        </w:rPr>
+        <w:t>innerHTML</w:t>
+      </w:r>
+      <w:proofErr w:type="spellEnd"/>
+      <w:r>
+        <w:rPr>
+          <w:rFonts w:ascii="Menlo" w:hAnsi="Menlo" w:cs="Menlo"/>
+          <w:color w:val="7A7A43"/>
+          <w:sz w:val="18"/>
+          <w:szCs w:val="18"/>
+        </w:rPr>
+        <w:t xml:space="preserve"> </w:t>
+      </w:r>
+      <w:r>
+        <w:rPr>
+          <w:rFonts w:ascii="Menlo" w:hAnsi="Menlo" w:cs="Menlo"/>
+          <w:color w:val="000000"/>
+          <w:sz w:val="18"/>
+          <w:szCs w:val="18"/>
+        </w:rPr>
+        <w:t xml:space="preserve">= </w:t>
+      </w:r>
+      <w:r>
+        <w:rPr>
+          <w:rFonts w:ascii="Menlo" w:hAnsi="Menlo" w:cs="Menlo"/>
+          <w:b/>
+          <w:bCs/>
+          <w:color w:val="008000"/>
+          <w:sz w:val="18"/>
+          <w:szCs w:val="18"/>
+        </w:rPr>
+        <w:t>"This is an example"</w:t>
+      </w:r>
+      <w:r>
+        <w:rPr>
+          <w:rFonts w:ascii="Menlo" w:hAnsi="Menlo" w:cs="Menlo"/>
+          <w:color w:val="000000"/>
+          <w:sz w:val="18"/>
+          <w:szCs w:val="18"/>
+        </w:rPr>
+        <w:t>;</w:t>
+      </w:r>
+      <w:r>
+        <w:rPr>
+          <w:rFonts w:ascii="Menlo" w:hAnsi="Menlo" w:cs="Menlo"/>
+          <w:color w:val="000000"/>
+          <w:sz w:val="18"/>
+          <w:szCs w:val="18"/>
+        </w:rPr>
+        <w:br/>
+        <w:t xml:space="preserve">            </w:t>
+      </w:r>
+      <w:proofErr w:type="spellStart"/>
+      <w:r>
+        <w:rPr>
+          <w:rFonts w:ascii="Menlo" w:hAnsi="Menlo" w:cs="Menlo"/>
+          <w:b/>
+          <w:bCs/>
+          <w:color w:val="660E7A"/>
+          <w:sz w:val="18"/>
+          <w:szCs w:val="18"/>
+        </w:rPr>
+        <w:t>document</w:t>
+      </w:r>
+      <w:r>
+        <w:rPr>
+          <w:rFonts w:ascii="Menlo" w:hAnsi="Menlo" w:cs="Menlo"/>
+          <w:color w:val="000000"/>
+          <w:sz w:val="18"/>
+          <w:szCs w:val="18"/>
+        </w:rPr>
+        <w:t>.</w:t>
+      </w:r>
+      <w:r>
+        <w:rPr>
+          <w:rFonts w:ascii="Menlo" w:hAnsi="Menlo" w:cs="Menlo"/>
+          <w:b/>
+          <w:bCs/>
+          <w:color w:val="660E7A"/>
+          <w:sz w:val="18"/>
+          <w:szCs w:val="18"/>
+        </w:rPr>
+        <w:t>body</w:t>
+      </w:r>
+      <w:r>
+        <w:rPr>
+          <w:rFonts w:ascii="Menlo" w:hAnsi="Menlo" w:cs="Menlo"/>
+          <w:color w:val="000000"/>
+          <w:sz w:val="18"/>
+          <w:szCs w:val="18"/>
+        </w:rPr>
+        <w:t>.</w:t>
+      </w:r>
+      <w:r>
+        <w:rPr>
+          <w:rFonts w:ascii="Menlo" w:hAnsi="Menlo" w:cs="Menlo"/>
+          <w:color w:val="7A7A43"/>
+          <w:sz w:val="18"/>
+          <w:szCs w:val="18"/>
+        </w:rPr>
+        <w:t>appendChild</w:t>
+      </w:r>
+      <w:proofErr w:type="spellEnd"/>
+      <w:r>
+        <w:rPr>
+          <w:rFonts w:ascii="Menlo" w:hAnsi="Menlo" w:cs="Menlo"/>
+          <w:color w:val="000000"/>
+          <w:sz w:val="18"/>
+          <w:szCs w:val="18"/>
+        </w:rPr>
+        <w:t>(</w:t>
+      </w:r>
+      <w:r>
+        <w:rPr>
+          <w:rFonts w:ascii="Menlo" w:hAnsi="Menlo" w:cs="Menlo"/>
+          <w:color w:val="458383"/>
+          <w:sz w:val="18"/>
+          <w:szCs w:val="18"/>
+        </w:rPr>
+        <w:t>div</w:t>
+      </w:r>
+      <w:r>
+        <w:rPr>
+          <w:rFonts w:ascii="Menlo" w:hAnsi="Menlo" w:cs="Menlo"/>
+          <w:color w:val="000000"/>
+          <w:sz w:val="18"/>
+          <w:szCs w:val="18"/>
+        </w:rPr>
+        <w:t>);</w:t>
+      </w:r>
+      <w:r>
+        <w:rPr>
+          <w:rFonts w:ascii="Menlo" w:hAnsi="Menlo" w:cs="Menlo"/>
+          <w:color w:val="000000"/>
+          <w:sz w:val="18"/>
+          <w:szCs w:val="18"/>
+        </w:rPr>
+        <w:br/>
+      </w:r>
+      <w:r>
+        <w:rPr>
+          <w:rFonts w:ascii="Menlo" w:hAnsi="Menlo" w:cs="Menlo"/>
+          <w:color w:val="000000"/>
+          <w:sz w:val="18"/>
+          <w:szCs w:val="18"/>
+        </w:rPr>
+        <w:br/>
+        <w:t xml:space="preserve">            </w:t>
+      </w:r>
+      <w:proofErr w:type="spellStart"/>
+      <w:r>
+        <w:rPr>
+          <w:rFonts w:ascii="Menlo" w:hAnsi="Menlo" w:cs="Menlo"/>
+          <w:b/>
+          <w:bCs/>
+          <w:color w:val="000080"/>
+          <w:sz w:val="18"/>
+          <w:szCs w:val="18"/>
+        </w:rPr>
+        <w:t>var</w:t>
+      </w:r>
+      <w:proofErr w:type="spellEnd"/>
+      <w:r>
+        <w:rPr>
+          <w:rFonts w:ascii="Menlo" w:hAnsi="Menlo" w:cs="Menlo"/>
+          <w:b/>
+          <w:bCs/>
+          <w:color w:val="000080"/>
+          <w:sz w:val="18"/>
+          <w:szCs w:val="18"/>
+        </w:rPr>
+        <w:t xml:space="preserve"> </w:t>
+      </w:r>
+      <w:r>
+        <w:rPr>
+          <w:rFonts w:ascii="Menlo" w:hAnsi="Menlo" w:cs="Menlo"/>
+          <w:color w:val="458383"/>
+          <w:sz w:val="18"/>
+          <w:szCs w:val="18"/>
+        </w:rPr>
+        <w:t xml:space="preserve">p </w:t>
+      </w:r>
+      <w:r>
+        <w:rPr>
+          <w:rFonts w:ascii="Menlo" w:hAnsi="Menlo" w:cs="Menlo"/>
+          <w:color w:val="000000"/>
+          <w:sz w:val="18"/>
+          <w:szCs w:val="18"/>
+        </w:rPr>
+        <w:t xml:space="preserve">= </w:t>
+      </w:r>
+      <w:proofErr w:type="spellStart"/>
+      <w:r>
+        <w:rPr>
+          <w:rFonts w:ascii="Menlo" w:hAnsi="Menlo" w:cs="Menlo"/>
+          <w:b/>
+          <w:bCs/>
+          <w:color w:val="660E7A"/>
+          <w:sz w:val="18"/>
+          <w:szCs w:val="18"/>
+        </w:rPr>
+        <w:t>document</w:t>
+      </w:r>
+      <w:r>
+        <w:rPr>
+          <w:rFonts w:ascii="Menlo" w:hAnsi="Menlo" w:cs="Menlo"/>
+          <w:color w:val="000000"/>
+          <w:sz w:val="18"/>
+          <w:szCs w:val="18"/>
+        </w:rPr>
+        <w:t>.</w:t>
+      </w:r>
+      <w:r>
+        <w:rPr>
+          <w:rFonts w:ascii="Menlo" w:hAnsi="Menlo" w:cs="Menlo"/>
+          <w:color w:val="7A7A43"/>
+          <w:sz w:val="18"/>
+          <w:szCs w:val="18"/>
+        </w:rPr>
+        <w:t>createElement</w:t>
+      </w:r>
+      <w:proofErr w:type="spellEnd"/>
+      <w:r>
+        <w:rPr>
+          <w:rFonts w:ascii="Menlo" w:hAnsi="Menlo" w:cs="Menlo"/>
+          <w:color w:val="000000"/>
+          <w:sz w:val="18"/>
+          <w:szCs w:val="18"/>
+        </w:rPr>
+        <w:t>(</w:t>
+      </w:r>
+      <w:r>
+        <w:rPr>
+          <w:rFonts w:ascii="Menlo" w:hAnsi="Menlo" w:cs="Menlo"/>
+          <w:b/>
+          <w:bCs/>
+          <w:color w:val="008000"/>
+          <w:sz w:val="18"/>
+          <w:szCs w:val="18"/>
+        </w:rPr>
+        <w:t>"p"</w:t>
+      </w:r>
+      <w:r>
+        <w:rPr>
+          <w:rFonts w:ascii="Menlo" w:hAnsi="Menlo" w:cs="Menlo"/>
+          <w:color w:val="000000"/>
+          <w:sz w:val="18"/>
+          <w:szCs w:val="18"/>
+        </w:rPr>
+        <w:t>);</w:t>
+      </w:r>
+      <w:r>
+        <w:rPr>
+          <w:rFonts w:ascii="Menlo" w:hAnsi="Menlo" w:cs="Menlo"/>
+          <w:color w:val="000000"/>
+          <w:sz w:val="18"/>
+          <w:szCs w:val="18"/>
+        </w:rPr>
+        <w:br/>
+        <w:t xml:space="preserve">            </w:t>
+      </w:r>
+      <w:proofErr w:type="spellStart"/>
+      <w:r>
+        <w:rPr>
+          <w:rFonts w:ascii="Menlo" w:hAnsi="Menlo" w:cs="Menlo"/>
+          <w:color w:val="458383"/>
+          <w:sz w:val="18"/>
+          <w:szCs w:val="18"/>
+        </w:rPr>
+        <w:t>p</w:t>
+      </w:r>
+      <w:r>
+        <w:rPr>
+          <w:rFonts w:ascii="Menlo" w:hAnsi="Menlo" w:cs="Menlo"/>
+          <w:color w:val="000000"/>
+          <w:sz w:val="18"/>
+          <w:szCs w:val="18"/>
+        </w:rPr>
+        <w:t>.</w:t>
+      </w:r>
+      <w:r>
+        <w:rPr>
+          <w:rFonts w:ascii="Menlo" w:hAnsi="Menlo" w:cs="Menlo"/>
+          <w:b/>
+          <w:bCs/>
+          <w:color w:val="660E7A"/>
+          <w:sz w:val="18"/>
+          <w:szCs w:val="18"/>
+        </w:rPr>
+        <w:t>innerHTML</w:t>
+      </w:r>
+      <w:proofErr w:type="spellEnd"/>
+      <w:r>
+        <w:rPr>
+          <w:rFonts w:ascii="Menlo" w:hAnsi="Menlo" w:cs="Menlo"/>
+          <w:b/>
+          <w:bCs/>
+          <w:color w:val="660E7A"/>
+          <w:sz w:val="18"/>
+          <w:szCs w:val="18"/>
+        </w:rPr>
+        <w:t xml:space="preserve"> </w:t>
+      </w:r>
+      <w:r>
+        <w:rPr>
+          <w:rFonts w:ascii="Menlo" w:hAnsi="Menlo" w:cs="Menlo"/>
+          <w:color w:val="000000"/>
+          <w:sz w:val="18"/>
+          <w:szCs w:val="18"/>
+        </w:rPr>
+        <w:t xml:space="preserve">= </w:t>
+      </w:r>
+      <w:r>
+        <w:rPr>
+          <w:rFonts w:ascii="Menlo" w:hAnsi="Menlo" w:cs="Menlo"/>
+          <w:b/>
+          <w:bCs/>
+          <w:color w:val="008000"/>
+          <w:sz w:val="18"/>
+          <w:szCs w:val="18"/>
+        </w:rPr>
+        <w:t>"A new paragraph"</w:t>
+      </w:r>
+      <w:r>
+        <w:rPr>
+          <w:rFonts w:ascii="Menlo" w:hAnsi="Menlo" w:cs="Menlo"/>
+          <w:color w:val="000000"/>
+          <w:sz w:val="18"/>
+          <w:szCs w:val="18"/>
+        </w:rPr>
+        <w:t>;</w:t>
+      </w:r>
+      <w:r>
+        <w:rPr>
+          <w:rFonts w:ascii="Menlo" w:hAnsi="Menlo" w:cs="Menlo"/>
+          <w:color w:val="000000"/>
+          <w:sz w:val="18"/>
+          <w:szCs w:val="18"/>
+        </w:rPr>
+        <w:br/>
+        <w:t xml:space="preserve">            </w:t>
+      </w:r>
+      <w:proofErr w:type="spellStart"/>
+      <w:r>
+        <w:rPr>
+          <w:rFonts w:ascii="Menlo" w:hAnsi="Menlo" w:cs="Menlo"/>
+          <w:color w:val="458383"/>
+          <w:sz w:val="18"/>
+          <w:szCs w:val="18"/>
+        </w:rPr>
+        <w:t>div</w:t>
+      </w:r>
+      <w:r>
+        <w:rPr>
+          <w:rFonts w:ascii="Menlo" w:hAnsi="Menlo" w:cs="Menlo"/>
+          <w:color w:val="000000"/>
+          <w:sz w:val="18"/>
+          <w:szCs w:val="18"/>
+        </w:rPr>
+        <w:t>.</w:t>
+      </w:r>
+      <w:r>
+        <w:rPr>
+          <w:rFonts w:ascii="Menlo" w:hAnsi="Menlo" w:cs="Menlo"/>
+          <w:color w:val="7A7A43"/>
+          <w:sz w:val="18"/>
+          <w:szCs w:val="18"/>
+        </w:rPr>
+        <w:t>appendChild</w:t>
+      </w:r>
+      <w:proofErr w:type="spellEnd"/>
+      <w:r>
+        <w:rPr>
+          <w:rFonts w:ascii="Menlo" w:hAnsi="Menlo" w:cs="Menlo"/>
+          <w:color w:val="000000"/>
+          <w:sz w:val="18"/>
+          <w:szCs w:val="18"/>
+        </w:rPr>
+        <w:t>(</w:t>
+      </w:r>
+      <w:r>
+        <w:rPr>
+          <w:rFonts w:ascii="Menlo" w:hAnsi="Menlo" w:cs="Menlo"/>
+          <w:color w:val="458383"/>
+          <w:sz w:val="18"/>
+          <w:szCs w:val="18"/>
+        </w:rPr>
+        <w:t>p</w:t>
+      </w:r>
+      <w:r>
+        <w:rPr>
+          <w:rFonts w:ascii="Menlo" w:hAnsi="Menlo" w:cs="Menlo"/>
+          <w:color w:val="000000"/>
+          <w:sz w:val="18"/>
+          <w:szCs w:val="18"/>
+        </w:rPr>
+        <w:t>);</w:t>
+      </w:r>
+      <w:r>
+        <w:rPr>
+          <w:rFonts w:ascii="Menlo" w:hAnsi="Menlo" w:cs="Menlo"/>
+          <w:color w:val="000000"/>
+          <w:sz w:val="18"/>
+          <w:szCs w:val="18"/>
+        </w:rPr>
+        <w:br/>
+        <w:t xml:space="preserve">        });</w:t>
+      </w:r>
+      <w:r>
+        <w:rPr>
+          <w:rFonts w:ascii="Menlo" w:hAnsi="Menlo" w:cs="Menlo"/>
+          <w:color w:val="000000"/>
+          <w:sz w:val="18"/>
+          <w:szCs w:val="18"/>
+        </w:rPr>
+        <w:br/>
+        <w:t xml:space="preserve">    });</w:t>
+      </w:r>
+      <w:r>
+        <w:rPr>
+          <w:rFonts w:ascii="Menlo" w:hAnsi="Menlo" w:cs="Menlo"/>
+          <w:color w:val="000000"/>
+          <w:sz w:val="18"/>
+          <w:szCs w:val="18"/>
+        </w:rPr>
+        <w:br/>
+      </w:r>
+      <w:r>
+        <w:rPr>
+          <w:rFonts w:ascii="Menlo" w:hAnsi="Menlo" w:cs="Menlo"/>
+          <w:color w:val="000000"/>
+          <w:sz w:val="18"/>
+          <w:szCs w:val="18"/>
+        </w:rPr>
+        <w:br/>
+      </w:r>
+      <w:r>
+        <w:rPr>
+          <w:rFonts w:ascii="Menlo" w:hAnsi="Menlo" w:cs="Menlo"/>
+          <w:color w:val="000000"/>
+          <w:sz w:val="18"/>
+          <w:szCs w:val="18"/>
+        </w:rPr>
+        <w:br/>
+        <w:t>}());</w:t>
+      </w:r>
+    </w:p>
+    <w:p>
+      <w:pPr>
+        <w:pStyle w:val="HTMLPreformatted"/>
+        <w:shd w:val="clear" w:color="auto" w:fill="FFFFFF"/>
+        <w:ind w:left="916"/>
+        <w:rPr>
+          <w:rFonts w:ascii="Menlo" w:hAnsi="Menlo" w:cs="Menlo"/>
+          <w:color w:val="000000"/>
+          <w:sz w:val="18"/>
+          <w:szCs w:val="18"/>
+          <w:lang w:eastAsia="zh-TW"/>
+        </w:rPr>
+      </w:pPr>
+    </w:p>
+    <w:p>
+      <w:pPr>
+        <w:pStyle w:val="HTMLPreformatted"/>
+        <w:numPr>
+          <w:ilvl w:val="2"/>
+          <w:numId w:val="23"/>
+        </w:numPr>
+        <w:shd w:val="clear" w:color="auto" w:fill="FFFFFF"/>
+        <w:spacing w:after="160"/>
+        <w:ind w:left="1260"/>
+        <w:rPr>
+          <w:rFonts w:asciiTheme="minorHAnsi" w:hAnsiTheme="minorHAnsi" w:cs="Menlo"/>
+          <w:sz w:val="24"/>
+          <w:szCs w:val="24"/>
+        </w:rPr>
+      </w:pPr>
+      <w:proofErr w:type="gramStart"/>
+      <w:r>
+        <w:rPr>
+          <w:rFonts w:asciiTheme="minorHAnsi" w:hAnsiTheme="minorHAnsi" w:cs="Menlo"/>
+          <w:sz w:val="24"/>
+          <w:szCs w:val="24"/>
+          <w:highlight w:val="yellow"/>
+        </w:rPr>
+        <w:t>./jake.sh</w:t>
+      </w:r>
+      <w:r>
+        <w:rPr>
+          <w:rFonts w:asciiTheme="minorHAnsi" w:hAnsiTheme="minorHAnsi" w:cs="Menlo"/>
+          <w:sz w:val="24"/>
+          <w:szCs w:val="24"/>
+        </w:rPr>
+        <w:t xml:space="preserve"> ,</w:t>
+      </w:r>
+      <w:proofErr w:type="gramEnd"/>
+      <w:r>
+        <w:rPr>
+          <w:rFonts w:asciiTheme="minorHAnsi" w:hAnsiTheme="minorHAnsi" w:cs="Menlo"/>
+          <w:sz w:val="24"/>
+          <w:szCs w:val="24"/>
+        </w:rPr>
+        <w:t xml:space="preserve"> to lint and test </w:t>
+      </w:r>
+      <w:proofErr w:type="spellStart"/>
+      <w:r>
+        <w:rPr>
+          <w:rFonts w:asciiTheme="minorHAnsi" w:hAnsiTheme="minorHAnsi" w:cs="Menlo"/>
+          <w:sz w:val="24"/>
+          <w:szCs w:val="24"/>
+        </w:rPr>
+        <w:t>javascript</w:t>
+      </w:r>
+      <w:proofErr w:type="spellEnd"/>
+      <w:r>
+        <w:rPr>
+          <w:rFonts w:asciiTheme="minorHAnsi" w:hAnsiTheme="minorHAnsi" w:cs="Menlo"/>
+          <w:sz w:val="24"/>
+          <w:szCs w:val="24"/>
+        </w:rPr>
+        <w:t xml:space="preserve">, so it will refresh the code </w:t>
+      </w:r>
+      <w:r>
+        <w:rPr>
+          <w:rFonts w:asciiTheme="minorHAnsi" w:hAnsiTheme="minorHAnsi" w:cs="Menlo"/>
+          <w:sz w:val="24"/>
+          <w:szCs w:val="24"/>
+        </w:rPr>
+        <w:t>that we just updated.</w:t>
+      </w:r>
+    </w:p>
+    <w:p>
+      <w:pPr>
+        <w:pStyle w:val="HTMLPreformatted"/>
+        <w:numPr>
+          <w:ilvl w:val="2"/>
+          <w:numId w:val="23"/>
+        </w:numPr>
+        <w:shd w:val="clear" w:color="auto" w:fill="FFFFFF"/>
+        <w:spacing w:after="160"/>
+        <w:ind w:left="1260"/>
+        <w:rPr>
+          <w:rFonts w:asciiTheme="minorHAnsi" w:hAnsiTheme="minorHAnsi" w:cs="Menlo"/>
+          <w:sz w:val="24"/>
+          <w:szCs w:val="24"/>
+        </w:rPr>
+      </w:pPr>
+      <w:hyperlink r:id="rId50" w:history="1">
+        <w:r>
+          <w:rPr>
+            <w:rStyle w:val="Hyperlink"/>
+            <w:rFonts w:asciiTheme="minorHAnsi" w:hAnsiTheme="minorHAnsi" w:cs="Menlo"/>
+            <w:sz w:val="24"/>
+            <w:szCs w:val="24"/>
+          </w:rPr>
+          <w:t>http://localhost:9876/</w:t>
+        </w:r>
+      </w:hyperlink>
+    </w:p>
+    <w:p>
+      <w:pPr>
+        <w:pStyle w:val="HTMLPreformatted"/>
+        <w:numPr>
+          <w:ilvl w:val="2"/>
+          <w:numId w:val="23"/>
+        </w:numPr>
+        <w:shd w:val="clear" w:color="auto" w:fill="FFFFFF"/>
+        <w:spacing w:after="160"/>
+        <w:ind w:left="1260"/>
+        <w:rPr>
+          <w:rFonts w:asciiTheme="minorHAnsi" w:hAnsiTheme="minorHAnsi" w:cs="Menlo"/>
+          <w:sz w:val="24"/>
+          <w:szCs w:val="24"/>
+        </w:rPr>
+      </w:pPr>
+      <w:r>
+        <w:rPr>
+          <w:rFonts w:asciiTheme="minorHAnsi" w:hAnsiTheme="minorHAnsi" w:cs="Menlo"/>
+          <w:sz w:val="24"/>
+          <w:szCs w:val="24"/>
+        </w:rPr>
+        <w:t>right click on “DEBUG” button and open link in new tab</w:t>
+      </w:r>
+    </w:p>
+    <w:p>
+      <w:pPr>
+        <w:pStyle w:val="HTMLPreformatted"/>
+        <w:numPr>
+          <w:ilvl w:val="2"/>
+          <w:numId w:val="23"/>
+        </w:numPr>
+        <w:shd w:val="clear" w:color="auto" w:fill="FFFFFF"/>
+        <w:spacing w:after="160"/>
+        <w:ind w:left="1260"/>
+        <w:rPr>
+          <w:rFonts w:asciiTheme="minorHAnsi" w:hAnsiTheme="minorHAnsi" w:cs="Menlo"/>
+          <w:sz w:val="24"/>
+          <w:szCs w:val="24"/>
+        </w:rPr>
+      </w:pPr>
+      <w:r>
+        <w:rPr>
+          <w:rFonts w:asciiTheme="minorHAnsi" w:hAnsiTheme="minorHAnsi" w:cs="Menlo"/>
+          <w:sz w:val="24"/>
+          <w:szCs w:val="24"/>
+        </w:rPr>
+        <w:t xml:space="preserve">References for </w:t>
+      </w:r>
+      <w:r>
+        <w:rPr>
+          <w:rFonts w:asciiTheme="minorHAnsi" w:hAnsiTheme="minorHAnsi" w:cs="Menlo"/>
+          <w:color w:val="7030A0"/>
+          <w:sz w:val="24"/>
+          <w:szCs w:val="24"/>
+          <w:shd w:val="pct15" w:color="auto" w:fill="FFFFFF"/>
+        </w:rPr>
+        <w:t>document.</w:t>
+      </w:r>
+      <w:r>
+        <w:rPr>
+          <w:rFonts w:asciiTheme="minorHAnsi" w:hAnsiTheme="minorHAnsi" w:cs="Menlo"/>
+          <w:sz w:val="24"/>
+          <w:szCs w:val="24"/>
+        </w:rPr>
+        <w:t xml:space="preserve">, </w:t>
+      </w:r>
+      <w:r>
+        <w:rPr>
+          <w:rFonts w:asciiTheme="minorHAnsi" w:hAnsiTheme="minorHAnsi" w:cs="Menlo"/>
+          <w:sz w:val="24"/>
+          <w:szCs w:val="24"/>
+        </w:rPr>
+        <w:t>type</w:t>
+      </w:r>
+      <w:r>
+        <w:rPr>
+          <w:rFonts w:asciiTheme="minorHAnsi" w:hAnsiTheme="minorHAnsi" w:cs="Menlo"/>
+          <w:b/>
+          <w:sz w:val="24"/>
+          <w:szCs w:val="24"/>
+        </w:rPr>
+        <w:t xml:space="preserve"> </w:t>
+      </w:r>
+      <w:proofErr w:type="spellStart"/>
+      <w:r>
+        <w:rPr>
+          <w:rFonts w:asciiTheme="minorHAnsi" w:hAnsiTheme="minorHAnsi" w:cs="Menlo"/>
+          <w:b/>
+          <w:sz w:val="24"/>
+          <w:szCs w:val="24"/>
+          <w:shd w:val="pct15" w:color="auto" w:fill="FFFFFF"/>
+        </w:rPr>
+        <w:t>mdn</w:t>
+      </w:r>
+      <w:proofErr w:type="spellEnd"/>
+      <w:r>
+        <w:rPr>
+          <w:rFonts w:asciiTheme="minorHAnsi" w:hAnsiTheme="minorHAnsi" w:cs="Menlo"/>
+          <w:b/>
+          <w:sz w:val="24"/>
+          <w:szCs w:val="24"/>
+          <w:shd w:val="pct15" w:color="auto" w:fill="FFFFFF"/>
+        </w:rPr>
+        <w:t xml:space="preserve"> create element</w:t>
+      </w:r>
+      <w:r>
+        <w:rPr>
+          <w:rFonts w:asciiTheme="minorHAnsi" w:hAnsiTheme="minorHAnsi" w:cs="Menlo"/>
+          <w:sz w:val="24"/>
+          <w:szCs w:val="24"/>
+        </w:rPr>
+        <w:t xml:space="preserve"> in the search will come out </w:t>
+      </w:r>
+      <w:hyperlink r:id="rId51" w:history="1">
+        <w:r>
+          <w:rPr>
+            <w:rStyle w:val="Hyperlink"/>
+            <w:rFonts w:asciiTheme="minorHAnsi" w:hAnsiTheme="minorHAnsi" w:cs="Menlo"/>
+            <w:sz w:val="24"/>
+            <w:szCs w:val="24"/>
+          </w:rPr>
+          <w:t>https://developer.mozilla.org/en-US/docs/Web/API/Document/createElement</w:t>
+        </w:r>
+      </w:hyperlink>
+    </w:p>
+    <w:p>
+      <w:pPr>
+        <w:pStyle w:val="HTMLPreformatted"/>
+        <w:numPr>
+          <w:ilvl w:val="2"/>
+          <w:numId w:val="23"/>
+        </w:numPr>
+        <w:shd w:val="clear" w:color="auto" w:fill="FFFFFF"/>
+        <w:spacing w:after="160"/>
+        <w:ind w:left="1260"/>
+        <w:rPr>
+          <w:rFonts w:asciiTheme="minorHAnsi" w:hAnsiTheme="minorHAnsi" w:cs="Menlo"/>
+          <w:sz w:val="24"/>
+          <w:szCs w:val="24"/>
+        </w:rPr>
+      </w:pPr>
+    </w:p>
+    <w:p>
+      <w:pPr>
+        <w:pStyle w:val="HTMLPreformatted"/>
+        <w:shd w:val="clear" w:color="auto" w:fill="FFFFFF"/>
+        <w:spacing w:after="160"/>
+        <w:ind w:left="1260"/>
+        <w:rPr>
+          <w:rFonts w:asciiTheme="minorHAnsi" w:hAnsiTheme="minorHAnsi" w:cs="Menlo"/>
+          <w:sz w:val="24"/>
+          <w:szCs w:val="24"/>
+        </w:rPr>
+      </w:pPr>
+    </w:p>
+    <w:p>
+      <w:pPr>
+        <w:pStyle w:val="HTMLPreformatted"/>
+        <w:numPr>
+          <w:ilvl w:val="0"/>
+          <w:numId w:val="32"/>
+        </w:numPr>
+        <w:shd w:val="clear" w:color="auto" w:fill="FFFFFF"/>
+        <w:spacing w:after="160"/>
+        <w:rPr>
+          <w:rFonts w:asciiTheme="minorHAnsi" w:hAnsiTheme="minorHAnsi" w:cs="Menlo"/>
+          <w:sz w:val="24"/>
+          <w:szCs w:val="24"/>
+        </w:rPr>
+      </w:pPr>
+      <w:r>
+        <w:rPr>
+          <w:rFonts w:asciiTheme="minorHAnsi" w:hAnsiTheme="minorHAnsi" w:cs="Menlo"/>
+          <w:sz w:val="24"/>
+          <w:szCs w:val="24"/>
+        </w:rPr>
+        <w:t xml:space="preserve">In </w:t>
+      </w:r>
+      <w:r>
+        <w:rPr>
+          <w:rFonts w:asciiTheme="minorHAnsi" w:hAnsiTheme="minorHAnsi" w:cs="Menlo"/>
+          <w:b/>
+          <w:sz w:val="24"/>
+          <w:szCs w:val="24"/>
+        </w:rPr>
+        <w:t>_</w:t>
+      </w:r>
+      <w:r>
+        <w:rPr>
+          <w:rFonts w:asciiTheme="minorHAnsi" w:hAnsiTheme="minorHAnsi" w:cs="Menlo"/>
+          <w:b/>
+          <w:i/>
+          <w:iCs/>
+          <w:sz w:val="24"/>
+          <w:szCs w:val="24"/>
+        </w:rPr>
+        <w:t>addition_</w:t>
+      </w:r>
+      <w:r>
+        <w:rPr>
+          <w:rFonts w:asciiTheme="minorHAnsi" w:hAnsiTheme="minorHAnsi" w:cs="Menlo"/>
+          <w:b/>
+          <w:sz w:val="24"/>
+          <w:szCs w:val="24"/>
+        </w:rPr>
+        <w:t>test.js</w:t>
+      </w:r>
+      <w:r>
+        <w:rPr>
+          <w:rFonts w:asciiTheme="minorHAnsi" w:hAnsiTheme="minorHAnsi" w:cs="Menlo"/>
+          <w:sz w:val="24"/>
+          <w:szCs w:val="24"/>
+        </w:rPr>
+        <w:t xml:space="preserve">, type in following </w:t>
+      </w:r>
+      <w:r>
+        <w:rPr>
+          <w:rFonts w:asciiTheme="minorHAnsi" w:hAnsiTheme="minorHAnsi" w:cs="Menlo"/>
+          <w:sz w:val="24"/>
+          <w:szCs w:val="24"/>
+        </w:rPr>
+        <w:t>to</w:t>
+      </w:r>
+      <w:r>
+        <w:rPr>
+          <w:rFonts w:asciiTheme="minorHAnsi" w:hAnsiTheme="minorHAnsi" w:cs="Menlo"/>
+          <w:sz w:val="24"/>
+          <w:szCs w:val="24"/>
+        </w:rPr>
+        <w:t xml:space="preserve"> </w:t>
+      </w:r>
+      <w:r>
+        <w:rPr>
+          <w:rFonts w:asciiTheme="minorHAnsi" w:hAnsiTheme="minorHAnsi" w:cs="Menlo"/>
+          <w:b/>
+          <w:sz w:val="24"/>
+          <w:szCs w:val="24"/>
+          <w:shd w:val="pct15" w:color="auto" w:fill="FFFFFF"/>
+        </w:rPr>
+        <w:t>delet</w:t>
+      </w:r>
+      <w:r>
+        <w:rPr>
+          <w:rFonts w:asciiTheme="minorHAnsi" w:hAnsiTheme="minorHAnsi" w:cs="Menlo"/>
+          <w:b/>
+          <w:sz w:val="24"/>
+          <w:szCs w:val="24"/>
+          <w:shd w:val="pct15" w:color="auto" w:fill="FFFFFF"/>
+        </w:rPr>
+        <w:t>e</w:t>
+      </w:r>
+      <w:r>
+        <w:rPr>
+          <w:rFonts w:asciiTheme="minorHAnsi" w:hAnsiTheme="minorHAnsi" w:cs="Menlo"/>
+          <w:b/>
+          <w:sz w:val="24"/>
+          <w:szCs w:val="24"/>
+          <w:shd w:val="pct15" w:color="auto" w:fill="FFFFFF"/>
+        </w:rPr>
+        <w:t xml:space="preserve"> element</w:t>
+      </w:r>
+      <w:r>
+        <w:rPr>
+          <w:rFonts w:asciiTheme="minorHAnsi" w:hAnsiTheme="minorHAnsi" w:cs="Menlo"/>
+          <w:sz w:val="24"/>
+          <w:szCs w:val="24"/>
+        </w:rPr>
+        <w:t xml:space="preserve"> in DOM:</w:t>
+      </w:r>
+    </w:p>
+    <w:p>
+      <w:pPr>
+        <w:pStyle w:val="HTMLPreformatted"/>
+        <w:numPr>
+          <w:ilvl w:val="2"/>
+          <w:numId w:val="23"/>
+        </w:numPr>
+        <w:shd w:val="clear" w:color="auto" w:fill="FFFFFF"/>
+        <w:spacing w:after="160"/>
+        <w:ind w:left="1260"/>
+        <w:rPr>
+          <w:rFonts w:asciiTheme="minorHAnsi" w:hAnsiTheme="minorHAnsi" w:cs="Menlo"/>
+          <w:sz w:val="24"/>
+          <w:szCs w:val="24"/>
+        </w:rPr>
+      </w:pPr>
+      <w:r>
+        <w:rPr>
+          <w:rFonts w:asciiTheme="minorHAnsi" w:hAnsiTheme="minorHAnsi" w:cs="Menlo"/>
+          <w:sz w:val="24"/>
+          <w:szCs w:val="24"/>
+        </w:rPr>
+        <w:t xml:space="preserve">Add </w:t>
+      </w:r>
+      <w:r>
+        <w:rPr>
+          <w:rFonts w:asciiTheme="minorHAnsi" w:hAnsiTheme="minorHAnsi" w:cs="Menlo"/>
+          <w:sz w:val="24"/>
+          <w:szCs w:val="24"/>
+        </w:rPr>
+        <w:t xml:space="preserve">following </w:t>
+      </w:r>
     </w:p>
     <w:p>
       <w:pPr>
@@ -57184,6 +59346,504 @@
           <w:lang w:eastAsia="zh-TW"/>
         </w:rPr>
       </w:pPr>
+      <w:r>
+        <w:rPr>
+          <w:rFonts w:ascii="Menlo" w:hAnsi="Menlo" w:cs="Menlo"/>
+          <w:color w:val="458383"/>
+          <w:sz w:val="18"/>
+          <w:szCs w:val="18"/>
+          <w:lang w:eastAsia="zh-TW"/>
+        </w:rPr>
+        <w:tab/>
+      </w:r>
+      <w:r>
+        <w:rPr>
+          <w:rFonts w:ascii="Menlo" w:hAnsi="Menlo" w:cs="Menlo"/>
+          <w:color w:val="458383"/>
+          <w:sz w:val="18"/>
+          <w:szCs w:val="18"/>
+          <w:lang w:eastAsia="zh-TW"/>
+        </w:rPr>
+        <w:tab/>
+      </w:r>
+      <w:proofErr w:type="spellStart"/>
+      <w:r>
+        <w:rPr>
+          <w:rFonts w:ascii="Menlo" w:hAnsi="Menlo" w:cs="Menlo"/>
+          <w:color w:val="458383"/>
+          <w:sz w:val="18"/>
+          <w:szCs w:val="18"/>
+          <w:lang w:eastAsia="zh-TW"/>
+        </w:rPr>
+        <w:t>div</w:t>
+      </w:r>
+      <w:r>
+        <w:rPr>
+          <w:rFonts w:ascii="Menlo" w:hAnsi="Menlo" w:cs="Menlo"/>
+          <w:color w:val="000000"/>
+          <w:sz w:val="18"/>
+          <w:szCs w:val="18"/>
+          <w:lang w:eastAsia="zh-TW"/>
+        </w:rPr>
+        <w:t>.</w:t>
+      </w:r>
+      <w:proofErr w:type="gramStart"/>
+      <w:r>
+        <w:rPr>
+          <w:rFonts w:ascii="Menlo" w:hAnsi="Menlo" w:cs="Menlo"/>
+          <w:color w:val="7A7A43"/>
+          <w:sz w:val="18"/>
+          <w:szCs w:val="18"/>
+          <w:lang w:eastAsia="zh-TW"/>
+        </w:rPr>
+        <w:t>remove</w:t>
+      </w:r>
+      <w:proofErr w:type="spellEnd"/>
+      <w:r>
+        <w:rPr>
+          <w:rFonts w:ascii="Menlo" w:hAnsi="Menlo" w:cs="Menlo"/>
+          <w:color w:val="000000"/>
+          <w:sz w:val="18"/>
+          <w:szCs w:val="18"/>
+          <w:lang w:eastAsia="zh-TW"/>
+        </w:rPr>
+        <w:t>(</w:t>
+      </w:r>
+      <w:proofErr w:type="gramEnd"/>
+      <w:r>
+        <w:rPr>
+          <w:rFonts w:ascii="Menlo" w:hAnsi="Menlo" w:cs="Menlo"/>
+          <w:color w:val="000000"/>
+          <w:sz w:val="18"/>
+          <w:szCs w:val="18"/>
+          <w:lang w:eastAsia="zh-TW"/>
+        </w:rPr>
+        <w:t>);</w:t>
+      </w:r>
+    </w:p>
+    <w:p>
+      <w:pPr>
+        <w:shd w:val="clear" w:color="auto" w:fill="FFFFFF"/>
+        <w:tabs>
+          <w:tab w:val="left" w:pos="916"/>
+          <w:tab w:val="left" w:pos="1832"/>
+          <w:tab w:val="left" w:pos="2748"/>
+          <w:tab w:val="left" w:pos="3664"/>
+          <w:tab w:val="left" w:pos="4580"/>
+          <w:tab w:val="left" w:pos="5496"/>
+          <w:tab w:val="left" w:pos="6412"/>
+          <w:tab w:val="left" w:pos="7328"/>
+          <w:tab w:val="left" w:pos="8244"/>
+          <w:tab w:val="left" w:pos="9160"/>
+          <w:tab w:val="left" w:pos="10076"/>
+          <w:tab w:val="left" w:pos="10992"/>
+          <w:tab w:val="left" w:pos="11908"/>
+          <w:tab w:val="left" w:pos="12824"/>
+          <w:tab w:val="left" w:pos="13740"/>
+          <w:tab w:val="left" w:pos="14656"/>
+        </w:tabs>
+        <w:rPr>
+          <w:rFonts w:ascii="Menlo" w:hAnsi="Menlo" w:cs="Menlo"/>
+          <w:color w:val="000000"/>
+          <w:sz w:val="18"/>
+          <w:szCs w:val="18"/>
+          <w:lang w:eastAsia="zh-TW"/>
+        </w:rPr>
+      </w:pPr>
+    </w:p>
+    <w:p>
+      <w:pPr>
+        <w:pStyle w:val="HTMLPreformatted"/>
+        <w:numPr>
+          <w:ilvl w:val="2"/>
+          <w:numId w:val="23"/>
+        </w:numPr>
+        <w:shd w:val="clear" w:color="auto" w:fill="FFFFFF"/>
+        <w:spacing w:after="160"/>
+        <w:ind w:left="1260"/>
+        <w:rPr>
+          <w:rFonts w:asciiTheme="minorHAnsi" w:hAnsiTheme="minorHAnsi" w:cs="Menlo"/>
+          <w:sz w:val="24"/>
+          <w:szCs w:val="24"/>
+        </w:rPr>
+      </w:pPr>
+      <w:r>
+        <w:rPr>
+          <w:rFonts w:asciiTheme="minorHAnsi" w:hAnsiTheme="minorHAnsi" w:cs="Menlo"/>
+          <w:sz w:val="24"/>
+          <w:szCs w:val="24"/>
+        </w:rPr>
+        <w:t xml:space="preserve">And run </w:t>
+      </w:r>
+      <w:r>
+        <w:rPr>
+          <w:rFonts w:asciiTheme="minorHAnsi" w:hAnsiTheme="minorHAnsi" w:cs="Menlo"/>
+          <w:sz w:val="24"/>
+          <w:szCs w:val="24"/>
+          <w:highlight w:val="yellow"/>
+        </w:rPr>
+        <w:t>./jake.sh</w:t>
+      </w:r>
+      <w:r>
+        <w:rPr>
+          <w:rFonts w:asciiTheme="minorHAnsi" w:hAnsiTheme="minorHAnsi" w:cs="Menlo"/>
+          <w:sz w:val="24"/>
+          <w:szCs w:val="24"/>
+        </w:rPr>
+        <w:t xml:space="preserve"> again to refresh the code for server. You will see following error message saying IE 11 doesn’t </w:t>
+      </w:r>
+      <w:proofErr w:type="gramStart"/>
+      <w:r>
+        <w:rPr>
+          <w:rFonts w:asciiTheme="minorHAnsi" w:hAnsiTheme="minorHAnsi" w:cs="Menlo"/>
+          <w:sz w:val="24"/>
+          <w:szCs w:val="24"/>
+        </w:rPr>
+        <w:t>support .remove</w:t>
+      </w:r>
+      <w:proofErr w:type="gramEnd"/>
+      <w:r>
+        <w:rPr>
+          <w:rFonts w:asciiTheme="minorHAnsi" w:hAnsiTheme="minorHAnsi" w:cs="Menlo"/>
+          <w:sz w:val="24"/>
+          <w:szCs w:val="24"/>
+        </w:rPr>
+        <w:t>();</w:t>
+      </w:r>
+    </w:p>
+    <w:p>
+      <w:pPr>
+        <w:pStyle w:val="HTMLPreformatted"/>
+        <w:shd w:val="clear" w:color="auto" w:fill="FFFFFF"/>
+        <w:spacing w:after="160"/>
+        <w:ind w:left="1260"/>
+        <w:rPr>
+          <w:rFonts w:asciiTheme="minorHAnsi" w:hAnsiTheme="minorHAnsi" w:cs="Menlo"/>
+          <w:sz w:val="24"/>
+          <w:szCs w:val="24"/>
+        </w:rPr>
+      </w:pPr>
+      <w:r>
+        <w:rPr>
+          <w:rFonts w:asciiTheme="minorHAnsi" w:hAnsiTheme="minorHAnsi" w:cs="Menlo"/>
+          <w:noProof/>
+          <w:sz w:val="24"/>
+          <w:szCs w:val="24"/>
+          <w:lang w:eastAsia="zh-TW"/>
+        </w:rPr>
+        <w:lastRenderedPageBreak/>
+        <w:drawing>
+          <wp:inline distT="0" distB="0" distL="0" distR="0" wp14:anchorId="69009437" wp14:editId="15A8CDCD">
+            <wp:extent cx="5543944" cy="1374140"/>
+            <wp:effectExtent l="0" t="0" r="0" b="0"/>
+            <wp:docPr id="32" name="Picture 32" descr="../../../../../Users/c.su/Desktop/Screen%20Shot%202016-08-03"/>
+            <wp:cNvGraphicFramePr>
+              <a:graphicFrameLocks xmlns:a="http://schemas.openxmlformats.org/drawingml/2006/main" noChangeAspect="1"/>
+            </wp:cNvGraphicFramePr>
+            <a:graphic xmlns:a="http://schemas.openxmlformats.org/drawingml/2006/main">
+              <a:graphicData uri="http://schemas.openxmlformats.org/drawingml/2006/picture">
+                <pic:pic xmlns:pic="http://schemas.openxmlformats.org/drawingml/2006/picture">
+                  <pic:nvPicPr>
+                    <pic:cNvPr id="0" name="Picture 5" descr="../../../../../Users/c.su/Desktop/Screen%20Shot%202016-08-03"/>
+                    <pic:cNvPicPr>
+                      <a:picLocks noChangeAspect="1" noChangeArrowheads="1"/>
+                    </pic:cNvPicPr>
+                  </pic:nvPicPr>
+                  <pic:blipFill>
+                    <a:blip r:embed="rId52">
+                      <a:extLst>
+                        <a:ext uri="{28A0092B-C50C-407E-A947-70E740481C1C}">
+                          <a14:useLocalDpi xmlns:a14="http://schemas.microsoft.com/office/drawing/2010/main" val="0"/>
+                        </a:ext>
+                      </a:extLst>
+                    </a:blip>
+                    <a:srcRect/>
+                    <a:stretch>
+                      <a:fillRect/>
+                    </a:stretch>
+                  </pic:blipFill>
+                  <pic:spPr bwMode="auto">
+                    <a:xfrm>
+                      <a:off x="0" y="0"/>
+                      <a:ext cx="5590209" cy="1385607"/>
+                    </a:xfrm>
+                    <a:prstGeom prst="rect">
+                      <a:avLst/>
+                    </a:prstGeom>
+                    <a:noFill/>
+                    <a:ln>
+                      <a:noFill/>
+                    </a:ln>
+                  </pic:spPr>
+                </pic:pic>
+              </a:graphicData>
+            </a:graphic>
+          </wp:inline>
+        </w:drawing>
+      </w:r>
+    </w:p>
+    <w:p>
+      <w:pPr>
+        <w:pStyle w:val="HTMLPreformatted"/>
+        <w:numPr>
+          <w:ilvl w:val="2"/>
+          <w:numId w:val="23"/>
+        </w:numPr>
+        <w:shd w:val="clear" w:color="auto" w:fill="FFFFFF"/>
+        <w:spacing w:after="160"/>
+        <w:ind w:left="1260"/>
+        <w:rPr>
+          <w:rFonts w:asciiTheme="minorHAnsi" w:hAnsiTheme="minorHAnsi" w:cs="Menlo"/>
+          <w:sz w:val="24"/>
+          <w:szCs w:val="24"/>
+        </w:rPr>
+      </w:pPr>
+      <w:r>
+        <w:rPr>
+          <w:rFonts w:asciiTheme="minorHAnsi" w:hAnsiTheme="minorHAnsi" w:cs="Menlo"/>
+          <w:sz w:val="24"/>
+          <w:szCs w:val="24"/>
+        </w:rPr>
+        <w:t xml:space="preserve">So use following instead, and </w:t>
+      </w:r>
+      <w:r>
+        <w:rPr>
+          <w:rFonts w:asciiTheme="minorHAnsi" w:hAnsiTheme="minorHAnsi" w:cs="Menlo"/>
+          <w:sz w:val="24"/>
+          <w:szCs w:val="24"/>
+          <w:highlight w:val="yellow"/>
+        </w:rPr>
+        <w:t>./jake.sh</w:t>
+      </w:r>
+      <w:r>
+        <w:rPr>
+          <w:rFonts w:asciiTheme="minorHAnsi" w:hAnsiTheme="minorHAnsi" w:cs="Menlo"/>
+          <w:sz w:val="24"/>
+          <w:szCs w:val="24"/>
+        </w:rPr>
+        <w:t>, and refresh browser.</w:t>
+      </w:r>
+    </w:p>
+    <w:p>
+      <w:pPr>
+        <w:pStyle w:val="ListParagraph"/>
+        <w:shd w:val="clear" w:color="auto" w:fill="FFFFFF"/>
+        <w:tabs>
+          <w:tab w:val="left" w:pos="916"/>
+          <w:tab w:val="left" w:pos="1832"/>
+          <w:tab w:val="left" w:pos="2748"/>
+          <w:tab w:val="left" w:pos="3664"/>
+          <w:tab w:val="left" w:pos="4580"/>
+          <w:tab w:val="left" w:pos="5496"/>
+          <w:tab w:val="left" w:pos="6412"/>
+          <w:tab w:val="left" w:pos="7328"/>
+          <w:tab w:val="left" w:pos="8244"/>
+          <w:tab w:val="left" w:pos="9160"/>
+          <w:tab w:val="left" w:pos="10076"/>
+          <w:tab w:val="left" w:pos="10992"/>
+          <w:tab w:val="left" w:pos="11908"/>
+          <w:tab w:val="left" w:pos="12824"/>
+          <w:tab w:val="left" w:pos="13740"/>
+          <w:tab w:val="left" w:pos="14656"/>
+        </w:tabs>
+        <w:rPr>
+          <w:rFonts w:ascii="Menlo" w:hAnsi="Menlo" w:cs="Menlo"/>
+          <w:color w:val="000000"/>
+          <w:sz w:val="18"/>
+          <w:szCs w:val="18"/>
+          <w:lang w:eastAsia="zh-TW"/>
+        </w:rPr>
+      </w:pPr>
+      <w:r>
+        <w:rPr>
+          <w:rFonts w:ascii="Menlo" w:hAnsi="Menlo" w:cs="Menlo"/>
+          <w:color w:val="458383"/>
+          <w:sz w:val="18"/>
+          <w:szCs w:val="18"/>
+          <w:lang w:eastAsia="zh-TW"/>
+        </w:rPr>
+        <w:tab/>
+      </w:r>
+      <w:r>
+        <w:rPr>
+          <w:rFonts w:ascii="Menlo" w:hAnsi="Menlo" w:cs="Menlo"/>
+          <w:color w:val="458383"/>
+          <w:sz w:val="18"/>
+          <w:szCs w:val="18"/>
+          <w:lang w:eastAsia="zh-TW"/>
+        </w:rPr>
+        <w:tab/>
+      </w:r>
+      <w:proofErr w:type="spellStart"/>
+      <w:r>
+        <w:rPr>
+          <w:rFonts w:ascii="Menlo" w:hAnsi="Menlo" w:cs="Menlo"/>
+          <w:color w:val="458383"/>
+          <w:sz w:val="18"/>
+          <w:szCs w:val="18"/>
+          <w:lang w:eastAsia="zh-TW"/>
+        </w:rPr>
+        <w:t>div</w:t>
+      </w:r>
+      <w:r>
+        <w:rPr>
+          <w:rFonts w:ascii="Menlo" w:hAnsi="Menlo" w:cs="Menlo"/>
+          <w:color w:val="000000"/>
+          <w:sz w:val="18"/>
+          <w:szCs w:val="18"/>
+          <w:lang w:eastAsia="zh-TW"/>
+        </w:rPr>
+        <w:t>.</w:t>
+      </w:r>
+      <w:r>
+        <w:rPr>
+          <w:rFonts w:ascii="Menlo" w:hAnsi="Menlo" w:cs="Menlo"/>
+          <w:b/>
+          <w:bCs/>
+          <w:color w:val="660E7A"/>
+          <w:sz w:val="18"/>
+          <w:szCs w:val="18"/>
+          <w:lang w:eastAsia="zh-TW"/>
+        </w:rPr>
+        <w:t>parentNode</w:t>
+      </w:r>
+      <w:r>
+        <w:rPr>
+          <w:rFonts w:ascii="Menlo" w:hAnsi="Menlo" w:cs="Menlo"/>
+          <w:color w:val="000000"/>
+          <w:sz w:val="18"/>
+          <w:szCs w:val="18"/>
+          <w:lang w:eastAsia="zh-TW"/>
+        </w:rPr>
+        <w:t>.</w:t>
+      </w:r>
+      <w:r>
+        <w:rPr>
+          <w:rFonts w:ascii="Menlo" w:hAnsi="Menlo" w:cs="Menlo"/>
+          <w:color w:val="7A7A43"/>
+          <w:sz w:val="18"/>
+          <w:szCs w:val="18"/>
+          <w:lang w:eastAsia="zh-TW"/>
+        </w:rPr>
+        <w:t>removeChild</w:t>
+      </w:r>
+      <w:proofErr w:type="spellEnd"/>
+      <w:r>
+        <w:rPr>
+          <w:rFonts w:ascii="Menlo" w:hAnsi="Menlo" w:cs="Menlo"/>
+          <w:color w:val="000000"/>
+          <w:sz w:val="18"/>
+          <w:szCs w:val="18"/>
+          <w:lang w:eastAsia="zh-TW"/>
+        </w:rPr>
+        <w:t>(</w:t>
+      </w:r>
+      <w:r>
+        <w:rPr>
+          <w:rFonts w:ascii="Menlo" w:hAnsi="Menlo" w:cs="Menlo"/>
+          <w:color w:val="458383"/>
+          <w:sz w:val="18"/>
+          <w:szCs w:val="18"/>
+          <w:lang w:eastAsia="zh-TW"/>
+        </w:rPr>
+        <w:t>div</w:t>
+      </w:r>
+      <w:r>
+        <w:rPr>
+          <w:rFonts w:ascii="Menlo" w:hAnsi="Menlo" w:cs="Menlo"/>
+          <w:color w:val="000000"/>
+          <w:sz w:val="18"/>
+          <w:szCs w:val="18"/>
+          <w:lang w:eastAsia="zh-TW"/>
+        </w:rPr>
+        <w:t>);</w:t>
+      </w:r>
+    </w:p>
+    <w:bookmarkEnd w:id="167"/>
+    <w:bookmarkEnd w:id="168"/>
+    <w:bookmarkEnd w:id="169"/>
+    <w:p>
+      <w:pPr>
+        <w:pStyle w:val="HTMLPreformatted"/>
+        <w:shd w:val="clear" w:color="auto" w:fill="FFFFFF"/>
+        <w:spacing w:after="160"/>
+        <w:rPr>
+          <w:rFonts w:asciiTheme="minorHAnsi" w:hAnsiTheme="minorHAnsi" w:cs="Menlo"/>
+          <w:sz w:val="24"/>
+          <w:szCs w:val="24"/>
+        </w:rPr>
+      </w:pPr>
+    </w:p>
+    <w:p>
+      <w:pPr>
+        <w:pStyle w:val="HTMLPreformatted"/>
+        <w:shd w:val="clear" w:color="auto" w:fill="FFFFFF"/>
+        <w:spacing w:after="160"/>
+        <w:ind w:left="360"/>
+        <w:rPr>
+          <w:rFonts w:asciiTheme="minorHAnsi" w:hAnsiTheme="minorHAnsi" w:cs="Menlo"/>
+          <w:sz w:val="24"/>
+          <w:szCs w:val="24"/>
+        </w:rPr>
+      </w:pPr>
+    </w:p>
+    <w:p>
+      <w:pPr>
+        <w:pStyle w:val="HTMLPreformatted"/>
+        <w:shd w:val="clear" w:color="auto" w:fill="FFFFFF"/>
+        <w:spacing w:after="160"/>
+        <w:rPr>
+          <w:rFonts w:asciiTheme="minorHAnsi" w:hAnsiTheme="minorHAnsi" w:cs="Menlo"/>
+          <w:sz w:val="24"/>
+          <w:szCs w:val="24"/>
+        </w:rPr>
+      </w:pPr>
+    </w:p>
+    <w:bookmarkEnd w:id="160"/>
+    <w:bookmarkEnd w:id="161"/>
+    <w:bookmarkEnd w:id="162"/>
+    <w:bookmarkEnd w:id="163"/>
+    <w:p>
+      <w:pPr>
+        <w:pStyle w:val="HTMLPreformatted"/>
+        <w:shd w:val="clear" w:color="auto" w:fill="FFFFFF"/>
+        <w:spacing w:after="160"/>
+        <w:rPr>
+          <w:rFonts w:asciiTheme="minorHAnsi" w:hAnsiTheme="minorHAnsi" w:cs="Menlo"/>
+          <w:sz w:val="24"/>
+          <w:szCs w:val="24"/>
+        </w:rPr>
+      </w:pPr>
+    </w:p>
+    <w:p>
+      <w:pPr>
+        <w:shd w:val="clear" w:color="auto" w:fill="FFFFFF"/>
+        <w:tabs>
+          <w:tab w:val="left" w:pos="916"/>
+          <w:tab w:val="left" w:pos="1832"/>
+          <w:tab w:val="left" w:pos="2748"/>
+          <w:tab w:val="left" w:pos="3664"/>
+          <w:tab w:val="left" w:pos="4580"/>
+          <w:tab w:val="left" w:pos="5496"/>
+          <w:tab w:val="left" w:pos="6412"/>
+          <w:tab w:val="left" w:pos="7328"/>
+          <w:tab w:val="left" w:pos="8244"/>
+          <w:tab w:val="left" w:pos="9160"/>
+          <w:tab w:val="left" w:pos="10076"/>
+          <w:tab w:val="left" w:pos="10992"/>
+          <w:tab w:val="left" w:pos="11908"/>
+          <w:tab w:val="left" w:pos="12824"/>
+          <w:tab w:val="left" w:pos="13740"/>
+          <w:tab w:val="left" w:pos="14656"/>
+        </w:tabs>
+        <w:rPr>
+          <w:rFonts w:ascii="Menlo" w:hAnsi="Menlo" w:cs="Menlo"/>
+          <w:color w:val="000000"/>
+          <w:sz w:val="18"/>
+          <w:szCs w:val="18"/>
+          <w:lang w:eastAsia="zh-TW"/>
+        </w:rPr>
+      </w:pPr>
     </w:p>
     <w:p>
       <w:pPr>
@@ -57307,7 +59967,7 @@
   <w:abstractNum w:abstractNumId="0">
     <w:nsid w:val="049750EA"/>
     <w:multiLevelType w:val="hybridMultilevel"/>
-    <w:tmpl w:val="09485128"/>
+    <w:tmpl w:val="7892D4DC"/>
     <w:lvl w:ilvl="0" w:tplc="0409000F">
       <w:start w:val="1"/>
       <w:numFmt w:val="decimal"/>
@@ -57320,14 +59980,18 @@
         <w:rFonts w:hint="default"/>
       </w:rPr>
     </w:lvl>
-    <w:lvl w:ilvl="1" w:tplc="04090019">
-      <w:start w:val="1"/>
-      <w:numFmt w:val="lowerLetter"/>
-      <w:lvlText w:val="%2."/>
+    <w:lvl w:ilvl="1" w:tplc="594E68AA">
+      <w:start w:val="2"/>
+      <w:numFmt w:val="bullet"/>
+      <w:lvlText w:val="-"/>
       <w:lvlJc w:val="left"/>
       <w:pPr>
-        <w:ind w:left="1440" w:hanging="360"/>
-      </w:pPr>
+        <w:ind w:left="1800" w:hanging="360"/>
+      </w:pPr>
+      <w:rPr>
+        <w:rFonts w:ascii="Calibri" w:eastAsiaTheme="minorHAnsi" w:hAnsi="Calibri" w:cs="Menlo" w:hint="default"/>
+        <w:color w:val="000000" w:themeColor="text1"/>
+      </w:rPr>
     </w:lvl>
     <w:lvl w:ilvl="2" w:tplc="0409001B" w:tentative="1">
       <w:start w:val="1"/>
@@ -58577,6 +61241,103 @@
     </w:lvl>
   </w:abstractNum>
   <w:abstractNum w:abstractNumId="13">
+    <w:nsid w:val="25975D75"/>
+    <w:multiLevelType w:val="hybridMultilevel"/>
+    <w:tmpl w:val="30B02292"/>
+    <w:lvl w:ilvl="0" w:tplc="0409000F">
+      <w:start w:val="1"/>
+      <w:numFmt w:val="decimal"/>
+      <w:lvlText w:val="%1."/>
+      <w:lvlJc w:val="left"/>
+      <w:pPr>
+        <w:ind w:left="720" w:hanging="360"/>
+      </w:pPr>
+      <w:rPr>
+        <w:rFonts w:hint="default"/>
+      </w:rPr>
+    </w:lvl>
+    <w:lvl w:ilvl="1" w:tplc="594E68AA">
+      <w:start w:val="2"/>
+      <w:numFmt w:val="bullet"/>
+      <w:lvlText w:val="-"/>
+      <w:lvlJc w:val="left"/>
+      <w:pPr>
+        <w:ind w:left="1800" w:hanging="360"/>
+      </w:pPr>
+      <w:rPr>
+        <w:rFonts w:ascii="Calibri" w:eastAsiaTheme="minorHAnsi" w:hAnsi="Calibri" w:cs="Menlo" w:hint="default"/>
+        <w:color w:val="000000" w:themeColor="text1"/>
+      </w:rPr>
+    </w:lvl>
+    <w:lvl w:ilvl="2" w:tplc="594E68AA">
+      <w:start w:val="2"/>
+      <w:numFmt w:val="bullet"/>
+      <w:lvlText w:val="-"/>
+      <w:lvlJc w:val="left"/>
+      <w:pPr>
+        <w:ind w:left="1800" w:hanging="360"/>
+      </w:pPr>
+      <w:rPr>
+        <w:rFonts w:ascii="Calibri" w:eastAsiaTheme="minorHAnsi" w:hAnsi="Calibri" w:cs="Menlo" w:hint="default"/>
+        <w:color w:val="000000" w:themeColor="text1"/>
+      </w:rPr>
+    </w:lvl>
+    <w:lvl w:ilvl="3" w:tplc="0409000F" w:tentative="1">
+      <w:start w:val="1"/>
+      <w:numFmt w:val="decimal"/>
+      <w:lvlText w:val="%4."/>
+      <w:lvlJc w:val="left"/>
+      <w:pPr>
+        <w:ind w:left="2880" w:hanging="360"/>
+      </w:pPr>
+    </w:lvl>
+    <w:lvl w:ilvl="4" w:tplc="04090019" w:tentative="1">
+      <w:start w:val="1"/>
+      <w:numFmt w:val="lowerLetter"/>
+      <w:lvlText w:val="%5."/>
+      <w:lvlJc w:val="left"/>
+      <w:pPr>
+        <w:ind w:left="3600" w:hanging="360"/>
+      </w:pPr>
+    </w:lvl>
+    <w:lvl w:ilvl="5" w:tplc="0409001B" w:tentative="1">
+      <w:start w:val="1"/>
+      <w:numFmt w:val="lowerRoman"/>
+      <w:lvlText w:val="%6."/>
+      <w:lvlJc w:val="right"/>
+      <w:pPr>
+        <w:ind w:left="4320" w:hanging="180"/>
+      </w:pPr>
+    </w:lvl>
+    <w:lvl w:ilvl="6" w:tplc="0409000F" w:tentative="1">
+      <w:start w:val="1"/>
+      <w:numFmt w:val="decimal"/>
+      <w:lvlText w:val="%7."/>
+      <w:lvlJc w:val="left"/>
+      <w:pPr>
+        <w:ind w:left="5040" w:hanging="360"/>
+      </w:pPr>
+    </w:lvl>
+    <w:lvl w:ilvl="7" w:tplc="04090019" w:tentative="1">
+      <w:start w:val="1"/>
+      <w:numFmt w:val="lowerLetter"/>
+      <w:lvlText w:val="%8."/>
+      <w:lvlJc w:val="left"/>
+      <w:pPr>
+        <w:ind w:left="5760" w:hanging="360"/>
+      </w:pPr>
+    </w:lvl>
+    <w:lvl w:ilvl="8" w:tplc="0409001B" w:tentative="1">
+      <w:start w:val="1"/>
+      <w:numFmt w:val="lowerRoman"/>
+      <w:lvlText w:val="%9."/>
+      <w:lvlJc w:val="right"/>
+      <w:pPr>
+        <w:ind w:left="6480" w:hanging="180"/>
+      </w:pPr>
+    </w:lvl>
+  </w:abstractNum>
+  <w:abstractNum w:abstractNumId="14">
     <w:nsid w:val="25D06849"/>
     <w:multiLevelType w:val="hybridMultilevel"/>
     <w:tmpl w:val="0E203BA0"/>
@@ -58669,7 +61430,7 @@
       </w:pPr>
     </w:lvl>
   </w:abstractNum>
-  <w:abstractNum w:abstractNumId="14">
+  <w:abstractNum w:abstractNumId="15">
     <w:nsid w:val="2B575A77"/>
     <w:multiLevelType w:val="hybridMultilevel"/>
     <w:tmpl w:val="852AFFAC"/>
@@ -58758,7 +61519,7 @@
       </w:pPr>
     </w:lvl>
   </w:abstractNum>
-  <w:abstractNum w:abstractNumId="15">
+  <w:abstractNum w:abstractNumId="16">
     <w:nsid w:val="2C0E5E51"/>
     <w:multiLevelType w:val="hybridMultilevel"/>
     <w:tmpl w:val="335222B4"/>
@@ -58847,7 +61608,7 @@
       </w:pPr>
     </w:lvl>
   </w:abstractNum>
-  <w:abstractNum w:abstractNumId="16">
+  <w:abstractNum w:abstractNumId="17">
     <w:nsid w:val="36576169"/>
     <w:multiLevelType w:val="hybridMultilevel"/>
     <w:tmpl w:val="B0D44BA2"/>
@@ -58940,7 +61701,7 @@
       </w:pPr>
     </w:lvl>
   </w:abstractNum>
-  <w:abstractNum w:abstractNumId="17">
+  <w:abstractNum w:abstractNumId="18">
     <w:nsid w:val="3B684CCE"/>
     <w:multiLevelType w:val="hybridMultilevel"/>
     <w:tmpl w:val="80048876"/>
@@ -59029,7 +61790,7 @@
       </w:pPr>
     </w:lvl>
   </w:abstractNum>
-  <w:abstractNum w:abstractNumId="18">
+  <w:abstractNum w:abstractNumId="19">
     <w:nsid w:val="405C50DD"/>
     <w:multiLevelType w:val="hybridMultilevel"/>
     <w:tmpl w:val="2B30392A"/>
@@ -59127,7 +61888,7 @@
       </w:pPr>
     </w:lvl>
   </w:abstractNum>
-  <w:abstractNum w:abstractNumId="19">
+  <w:abstractNum w:abstractNumId="20">
     <w:nsid w:val="46EA3323"/>
     <w:multiLevelType w:val="hybridMultilevel"/>
     <w:tmpl w:val="87ECE41C"/>
@@ -59216,7 +61977,7 @@
       </w:pPr>
     </w:lvl>
   </w:abstractNum>
-  <w:abstractNum w:abstractNumId="20">
+  <w:abstractNum w:abstractNumId="21">
     <w:nsid w:val="48B81186"/>
     <w:multiLevelType w:val="hybridMultilevel"/>
     <w:tmpl w:val="B6A424EC"/>
@@ -59307,7 +62068,7 @@
       </w:pPr>
     </w:lvl>
   </w:abstractNum>
-  <w:abstractNum w:abstractNumId="21">
+  <w:abstractNum w:abstractNumId="22">
     <w:nsid w:val="4E780BAB"/>
     <w:multiLevelType w:val="hybridMultilevel"/>
     <w:tmpl w:val="FA485478"/>
@@ -59396,7 +62157,7 @@
       </w:pPr>
     </w:lvl>
   </w:abstractNum>
-  <w:abstractNum w:abstractNumId="22">
+  <w:abstractNum w:abstractNumId="23">
     <w:nsid w:val="57132D34"/>
     <w:multiLevelType w:val="hybridMultilevel"/>
     <w:tmpl w:val="02446DC0"/>
@@ -59422,99 +62183,6 @@
       </w:pPr>
     </w:lvl>
     <w:lvl w:ilvl="2" w:tplc="0409001B" w:tentative="1">
-      <w:start w:val="1"/>
-      <w:numFmt w:val="lowerRoman"/>
-      <w:lvlText w:val="%3."/>
-      <w:lvlJc w:val="right"/>
-      <w:pPr>
-        <w:ind w:left="2160" w:hanging="180"/>
-      </w:pPr>
-    </w:lvl>
-    <w:lvl w:ilvl="3" w:tplc="0409000F" w:tentative="1">
-      <w:start w:val="1"/>
-      <w:numFmt w:val="decimal"/>
-      <w:lvlText w:val="%4."/>
-      <w:lvlJc w:val="left"/>
-      <w:pPr>
-        <w:ind w:left="2880" w:hanging="360"/>
-      </w:pPr>
-    </w:lvl>
-    <w:lvl w:ilvl="4" w:tplc="04090019" w:tentative="1">
-      <w:start w:val="1"/>
-      <w:numFmt w:val="lowerLetter"/>
-      <w:lvlText w:val="%5."/>
-      <w:lvlJc w:val="left"/>
-      <w:pPr>
-        <w:ind w:left="3600" w:hanging="360"/>
-      </w:pPr>
-    </w:lvl>
-    <w:lvl w:ilvl="5" w:tplc="0409001B" w:tentative="1">
-      <w:start w:val="1"/>
-      <w:numFmt w:val="lowerRoman"/>
-      <w:lvlText w:val="%6."/>
-      <w:lvlJc w:val="right"/>
-      <w:pPr>
-        <w:ind w:left="4320" w:hanging="180"/>
-      </w:pPr>
-    </w:lvl>
-    <w:lvl w:ilvl="6" w:tplc="0409000F" w:tentative="1">
-      <w:start w:val="1"/>
-      <w:numFmt w:val="decimal"/>
-      <w:lvlText w:val="%7."/>
-      <w:lvlJc w:val="left"/>
-      <w:pPr>
-        <w:ind w:left="5040" w:hanging="360"/>
-      </w:pPr>
-    </w:lvl>
-    <w:lvl w:ilvl="7" w:tplc="04090019" w:tentative="1">
-      <w:start w:val="1"/>
-      <w:numFmt w:val="lowerLetter"/>
-      <w:lvlText w:val="%8."/>
-      <w:lvlJc w:val="left"/>
-      <w:pPr>
-        <w:ind w:left="5760" w:hanging="360"/>
-      </w:pPr>
-    </w:lvl>
-    <w:lvl w:ilvl="8" w:tplc="0409001B" w:tentative="1">
-      <w:start w:val="1"/>
-      <w:numFmt w:val="lowerRoman"/>
-      <w:lvlText w:val="%9."/>
-      <w:lvlJc w:val="right"/>
-      <w:pPr>
-        <w:ind w:left="6480" w:hanging="180"/>
-      </w:pPr>
-    </w:lvl>
-  </w:abstractNum>
-  <w:abstractNum w:abstractNumId="23">
-    <w:nsid w:val="58FF7AE8"/>
-    <w:multiLevelType w:val="hybridMultilevel"/>
-    <w:tmpl w:val="E1621D28"/>
-    <w:lvl w:ilvl="0" w:tplc="0409000F">
-      <w:start w:val="1"/>
-      <w:numFmt w:val="decimal"/>
-      <w:lvlText w:val="%1."/>
-      <w:lvlJc w:val="left"/>
-      <w:pPr>
-        <w:ind w:left="720" w:hanging="360"/>
-      </w:pPr>
-      <w:rPr>
-        <w:rFonts w:hint="default"/>
-      </w:rPr>
-    </w:lvl>
-    <w:lvl w:ilvl="1" w:tplc="594E68AA">
-      <w:start w:val="2"/>
-      <w:numFmt w:val="bullet"/>
-      <w:lvlText w:val="-"/>
-      <w:lvlJc w:val="left"/>
-      <w:pPr>
-        <w:ind w:left="1800" w:hanging="360"/>
-      </w:pPr>
-      <w:rPr>
-        <w:rFonts w:ascii="Calibri" w:eastAsiaTheme="minorHAnsi" w:hAnsi="Calibri" w:cs="Menlo" w:hint="default"/>
-        <w:color w:val="000000" w:themeColor="text1"/>
-      </w:rPr>
-    </w:lvl>
-    <w:lvl w:ilvl="2" w:tplc="0409001B">
       <w:start w:val="1"/>
       <w:numFmt w:val="lowerRoman"/>
       <w:lvlText w:val="%3."/>
@@ -60452,10 +63120,10 @@
     <w:abstractNumId w:val="9"/>
   </w:num>
   <w:num w:numId="4">
-    <w:abstractNumId w:val="17"/>
+    <w:abstractNumId w:val="18"/>
   </w:num>
   <w:num w:numId="5">
-    <w:abstractNumId w:val="14"/>
+    <w:abstractNumId w:val="15"/>
   </w:num>
   <w:num w:numId="6">
     <w:abstractNumId w:val="26"/>
@@ -60470,13 +63138,13 @@
     <w:abstractNumId w:val="2"/>
   </w:num>
   <w:num w:numId="10">
-    <w:abstractNumId w:val="21"/>
+    <w:abstractNumId w:val="22"/>
   </w:num>
   <w:num w:numId="11">
     <w:abstractNumId w:val="3"/>
   </w:num>
   <w:num w:numId="12">
-    <w:abstractNumId w:val="15"/>
+    <w:abstractNumId w:val="16"/>
   </w:num>
   <w:num w:numId="13">
     <w:abstractNumId w:val="27"/>
@@ -60497,16 +63165,16 @@
     <w:abstractNumId w:val="25"/>
   </w:num>
   <w:num w:numId="19">
-    <w:abstractNumId w:val="19"/>
+    <w:abstractNumId w:val="20"/>
   </w:num>
   <w:num w:numId="20">
-    <w:abstractNumId w:val="16"/>
+    <w:abstractNumId w:val="17"/>
   </w:num>
   <w:num w:numId="21">
     <w:abstractNumId w:val="1"/>
   </w:num>
   <w:num w:numId="22">
-    <w:abstractNumId w:val="13"/>
+    <w:abstractNumId w:val="14"/>
   </w:num>
   <w:num w:numId="23">
     <w:abstractNumId w:val="31"/>
@@ -60530,18 +63198,18 @@
     <w:abstractNumId w:val="11"/>
   </w:num>
   <w:num w:numId="30">
-    <w:abstractNumId w:val="20"/>
+    <w:abstractNumId w:val="21"/>
   </w:num>
   <w:num w:numId="31">
-    <w:abstractNumId w:val="18"/>
+    <w:abstractNumId w:val="19"/>
   </w:num>
   <w:num w:numId="32">
-    <w:abstractNumId w:val="22"/>
+    <w:abstractNumId w:val="23"/>
   </w:num>
   <w:num w:numId="33">
-    <w:abstractNumId w:val="23"/>
+    <w:abstractNumId w:val="13"/>
   </w:num>
-  <w:numIdMacAtCleanup w:val="33"/>
+  <w:numIdMacAtCleanup w:val="32"/>
 </w:numbering>
 </file>
 
@@ -61424,7 +64092,7 @@
 </file>
 
 <file path=customXml/itemProps1.xml><?xml version="1.0" encoding="utf-8"?>
-<ds:datastoreItem xmlns:ds="http://schemas.openxmlformats.org/officeDocument/2006/customXml" ds:itemID="{B1EA34EB-7D30-254C-9B00-D914A1B3DF36}">
+<ds:datastoreItem xmlns:ds="http://schemas.openxmlformats.org/officeDocument/2006/customXml" ds:itemID="{8A4F1320-FA0F-7F4D-9C28-3D43E0995D64}">
   <ds:schemaRefs>
     <ds:schemaRef ds:uri="http://schemas.openxmlformats.org/officeDocument/2006/bibliography"/>
   </ds:schemaRefs>

</xml_diff>